<commit_message>
Updated major findings and added .pdf version
</commit_message>
<xml_diff>
--- a/Major Findings.docx
+++ b/Major Findings.docx
@@ -37,18 +37,362 @@
       <w:r>
         <w:rPr>
           <w:rFonts w:ascii="Arial" w:hAnsi="Arial" w:cs="Arial"/>
+          <w:sz w:val="20"/>
+          <w:szCs w:val="20"/>
+        </w:rPr>
+        <w:t>The dataset appeared very clean a</w:t>
+      </w:r>
+      <w:r>
+        <w:rPr>
+          <w:rFonts w:ascii="Arial" w:hAnsi="Arial" w:cs="Arial"/>
+          <w:sz w:val="20"/>
+          <w:szCs w:val="20"/>
+        </w:rPr>
+        <w:t xml:space="preserve">lready, but we began by checking for duplicates and empty/NaN entries, just in case. After doing this we began by making some initial plots of the data, these </w:t>
+      </w:r>
+      <w:r>
+        <w:rPr>
+          <w:rFonts w:ascii="Arial" w:hAnsi="Arial" w:cs="Arial"/>
+          <w:sz w:val="20"/>
+          <w:szCs w:val="20"/>
+        </w:rPr>
+        <w:t>initial plots all appeared very odd</w:t>
+      </w:r>
+      <w:r>
+        <w:rPr>
+          <w:rFonts w:ascii="Arial" w:hAnsi="Arial" w:cs="Arial"/>
+          <w:sz w:val="20"/>
+          <w:szCs w:val="20"/>
+        </w:rPr>
+        <w:t xml:space="preserve"> though</w:t>
+      </w:r>
+      <w:r>
+        <w:rPr>
+          <w:rFonts w:ascii="Arial" w:hAnsi="Arial" w:cs="Arial"/>
+          <w:sz w:val="20"/>
+          <w:szCs w:val="20"/>
+        </w:rPr>
+        <w:t xml:space="preserve">, with one group towering over the rest in </w:t>
+      </w:r>
+      <w:r>
+        <w:rPr>
+          <w:rFonts w:ascii="Arial" w:hAnsi="Arial" w:cs="Arial"/>
+          <w:sz w:val="20"/>
+          <w:szCs w:val="20"/>
+        </w:rPr>
+        <w:t>most</w:t>
+      </w:r>
+      <w:r>
+        <w:rPr>
+          <w:rFonts w:ascii="Arial" w:hAnsi="Arial" w:cs="Arial"/>
+          <w:sz w:val="20"/>
+          <w:szCs w:val="20"/>
+        </w:rPr>
+        <w:t xml:space="preserve"> of </w:t>
+      </w:r>
+      <w:r>
+        <w:rPr>
+          <w:rFonts w:ascii="Arial" w:hAnsi="Arial" w:cs="Arial"/>
+          <w:sz w:val="20"/>
+          <w:szCs w:val="20"/>
+        </w:rPr>
+        <w:t>the</w:t>
+      </w:r>
+      <w:r>
+        <w:rPr>
+          <w:rFonts w:ascii="Arial" w:hAnsi="Arial" w:cs="Arial"/>
+          <w:sz w:val="20"/>
+          <w:szCs w:val="20"/>
+        </w:rPr>
+        <w:t xml:space="preserve"> bar charts.</w:t>
+      </w:r>
+      <w:r>
+        <w:rPr>
+          <w:rFonts w:ascii="Arial" w:hAnsi="Arial" w:cs="Arial"/>
+          <w:sz w:val="20"/>
+          <w:szCs w:val="20"/>
+        </w:rPr>
+        <w:t xml:space="preserve"> So, to check for outliers, we generated a boxplot</w:t>
+      </w:r>
+      <w:r>
+        <w:rPr>
+          <w:rFonts w:ascii="Arial" w:hAnsi="Arial" w:cs="Arial"/>
+          <w:sz w:val="20"/>
+          <w:szCs w:val="20"/>
+        </w:rPr>
+        <w:t>, which is pictured below.</w:t>
+      </w:r>
+      <w:r>
+        <w:rPr>
+          <w:rFonts w:ascii="Arial" w:hAnsi="Arial" w:cs="Arial"/>
+          <w:sz w:val="20"/>
+          <w:szCs w:val="20"/>
+        </w:rPr>
+        <w:t xml:space="preserve"> As we had suspected, there were quite a few outliers, with one</w:t>
+      </w:r>
+      <w:r>
+        <w:rPr>
+          <w:rFonts w:ascii="Arial" w:hAnsi="Arial" w:cs="Arial"/>
+          <w:sz w:val="20"/>
+          <w:szCs w:val="20"/>
+        </w:rPr>
+        <w:t xml:space="preserve"> especially</w:t>
+      </w:r>
+      <w:r>
+        <w:rPr>
+          <w:rFonts w:ascii="Arial" w:hAnsi="Arial" w:cs="Arial"/>
+          <w:sz w:val="20"/>
+          <w:szCs w:val="20"/>
+        </w:rPr>
+        <w:t xml:space="preserve"> being far, far greater than every other value. So, we </w:t>
+      </w:r>
+      <w:r>
+        <w:rPr>
+          <w:rFonts w:ascii="Arial" w:hAnsi="Arial" w:cs="Arial"/>
+          <w:sz w:val="20"/>
+          <w:szCs w:val="20"/>
+        </w:rPr>
+        <w:t>then made</w:t>
+      </w:r>
+      <w:r>
+        <w:rPr>
+          <w:rFonts w:ascii="Arial" w:hAnsi="Arial" w:cs="Arial"/>
+          <w:sz w:val="20"/>
+          <w:szCs w:val="20"/>
+        </w:rPr>
+        <w:t xml:space="preserve"> a new</w:t>
+      </w:r>
+      <w:r>
+        <w:rPr>
+          <w:rFonts w:ascii="Arial" w:hAnsi="Arial" w:cs="Arial"/>
+          <w:sz w:val="20"/>
+          <w:szCs w:val="20"/>
+        </w:rPr>
+        <w:t xml:space="preserve"> clean</w:t>
+      </w:r>
+      <w:r>
+        <w:rPr>
+          <w:rFonts w:ascii="Arial" w:hAnsi="Arial" w:cs="Arial"/>
+          <w:sz w:val="20"/>
+          <w:szCs w:val="20"/>
+        </w:rPr>
+        <w:t xml:space="preserve"> dataframe, containing only rental prices below the upper bound.</w:t>
+      </w:r>
+    </w:p>
+    <w:p>
+      <w:pPr>
+        <w:rPr>
+          <w:rFonts w:ascii="Arial" w:hAnsi="Arial" w:cs="Arial"/>
+          <w:sz w:val="20"/>
+          <w:szCs w:val="20"/>
+        </w:rPr>
+      </w:pPr>
+      <w:r>
+        <w:rPr>
+          <w:rFonts w:ascii="Arial" w:hAnsi="Arial" w:cs="Arial"/>
           <w:noProof/>
+        </w:rPr>
+        <mc:AlternateContent>
+          <mc:Choice Requires="wps">
+            <w:drawing>
+              <wp:anchor distT="45720" distB="45720" distL="114300" distR="114300" simplePos="0" relativeHeight="251676672" behindDoc="0" locked="0" layoutInCell="1" allowOverlap="1" wp14:anchorId="3E09B8F2" wp14:editId="17DB13BB">
+                <wp:simplePos x="0" y="0"/>
+                <wp:positionH relativeFrom="column">
+                  <wp:posOffset>241300</wp:posOffset>
+                </wp:positionH>
+                <wp:positionV relativeFrom="paragraph">
+                  <wp:posOffset>1910715</wp:posOffset>
+                </wp:positionV>
+                <wp:extent cx="2360930" cy="1404620"/>
+                <wp:effectExtent l="0" t="0" r="0" b="0"/>
+                <wp:wrapSquare wrapText="bothSides"/>
+                <wp:docPr id="12" name="Text Box 2"/>
+                <wp:cNvGraphicFramePr>
+                  <a:graphicFrameLocks xmlns:a="http://schemas.openxmlformats.org/drawingml/2006/main"/>
+                </wp:cNvGraphicFramePr>
+                <a:graphic xmlns:a="http://schemas.openxmlformats.org/drawingml/2006/main">
+                  <a:graphicData uri="http://schemas.microsoft.com/office/word/2010/wordprocessingShape">
+                    <wps:wsp>
+                      <wps:cNvSpPr txBox="1">
+                        <a:spLocks noChangeArrowheads="1"/>
+                      </wps:cNvSpPr>
+                      <wps:spPr bwMode="auto">
+                        <a:xfrm>
+                          <a:off x="0" y="0"/>
+                          <a:ext cx="2360930" cy="1404620"/>
+                        </a:xfrm>
+                        <a:prstGeom prst="rect">
+                          <a:avLst/>
+                        </a:prstGeom>
+                        <a:solidFill>
+                          <a:srgbClr val="FFFFFF"/>
+                        </a:solidFill>
+                        <a:ln w="9525">
+                          <a:noFill/>
+                          <a:miter lim="800000"/>
+                          <a:headEnd/>
+                          <a:tailEnd/>
+                        </a:ln>
+                      </wps:spPr>
+                      <wps:txbx>
+                        <w:txbxContent>
+                          <w:p>
+                            <w:pPr>
+                              <w:spacing w:after="0"/>
+                              <w:rPr>
+                                <w:rFonts w:ascii="Arial" w:hAnsi="Arial" w:cs="Arial"/>
+                                <w:sz w:val="16"/>
+                                <w:szCs w:val="16"/>
+                              </w:rPr>
+                            </w:pPr>
+                            <w:r>
+                              <w:rPr>
+                                <w:rFonts w:ascii="Arial" w:hAnsi="Arial" w:cs="Arial"/>
+                                <w:b/>
+                                <w:bCs/>
+                                <w:sz w:val="16"/>
+                                <w:szCs w:val="16"/>
+                              </w:rPr>
+                              <w:t xml:space="preserve">Figure 1. </w:t>
+                            </w:r>
+                            <w:r>
+                              <w:rPr>
+                                <w:rFonts w:ascii="Arial" w:hAnsi="Arial" w:cs="Arial"/>
+                                <w:sz w:val="16"/>
+                                <w:szCs w:val="16"/>
+                              </w:rPr>
+                              <w:t>Rental Price boxplot.</w:t>
+                            </w:r>
+                          </w:p>
+                          <w:p>
+                            <w:pPr>
+                              <w:spacing w:after="0"/>
+                              <w:rPr>
+                                <w:rFonts w:ascii="Arial" w:hAnsi="Arial" w:cs="Arial"/>
+                                <w:sz w:val="16"/>
+                                <w:szCs w:val="16"/>
+                              </w:rPr>
+                            </w:pPr>
+                            <w:r>
+                              <w:rPr>
+                                <w:rFonts w:ascii="Arial" w:hAnsi="Arial" w:cs="Arial"/>
+                                <w:sz w:val="16"/>
+                                <w:szCs w:val="16"/>
+                              </w:rPr>
+                              <w:t>Values above 67500 may be outliers</w:t>
+                            </w:r>
+                            <w:r>
+                              <w:rPr>
+                                <w:rFonts w:ascii="Arial" w:hAnsi="Arial" w:cs="Arial"/>
+                                <w:sz w:val="16"/>
+                                <w:szCs w:val="16"/>
+                              </w:rPr>
+                              <w:t>.</w:t>
+                            </w:r>
+                          </w:p>
+                        </w:txbxContent>
+                      </wps:txbx>
+                      <wps:bodyPr rot="0" vert="horz" wrap="square" lIns="91440" tIns="45720" rIns="91440" bIns="45720" anchor="t" anchorCtr="0">
+                        <a:spAutoFit/>
+                      </wps:bodyPr>
+                    </wps:wsp>
+                  </a:graphicData>
+                </a:graphic>
+                <wp14:sizeRelH relativeFrom="margin">
+                  <wp14:pctWidth>40000</wp14:pctWidth>
+                </wp14:sizeRelH>
+                <wp14:sizeRelV relativeFrom="margin">
+                  <wp14:pctHeight>20000</wp14:pctHeight>
+                </wp14:sizeRelV>
+              </wp:anchor>
+            </w:drawing>
+          </mc:Choice>
+          <mc:Fallback>
+            <w:pict>
+              <v:shapetype w14:anchorId="3E09B8F2" id="_x0000_t202" coordsize="21600,21600" o:spt="202" path="m,l,21600r21600,l21600,xe">
+                <v:stroke joinstyle="miter"/>
+                <v:path gradientshapeok="t" o:connecttype="rect"/>
+              </v:shapetype>
+              <v:shape id="Text Box 2" o:spid="_x0000_s1026" type="#_x0000_t202" style="position:absolute;margin-left:19pt;margin-top:150.45pt;width:185.9pt;height:110.6pt;z-index:251676672;visibility:visible;mso-wrap-style:square;mso-width-percent:400;mso-height-percent:200;mso-wrap-distance-left:9pt;mso-wrap-distance-top:3.6pt;mso-wrap-distance-right:9pt;mso-wrap-distance-bottom:3.6pt;mso-position-horizontal:absolute;mso-position-horizontal-relative:text;mso-position-vertical:absolute;mso-position-vertical-relative:text;mso-width-percent:400;mso-height-percent:200;mso-width-relative:margin;mso-height-relative:margin;v-text-anchor:top" o:gfxdata="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" stroked="f">
+                <v:textbox style="mso-fit-shape-to-text:t">
+                  <w:txbxContent>
+                    <w:p>
+                      <w:pPr>
+                        <w:spacing w:after="0"/>
+                        <w:rPr>
+                          <w:rFonts w:ascii="Arial" w:hAnsi="Arial" w:cs="Arial"/>
+                          <w:sz w:val="16"/>
+                          <w:szCs w:val="16"/>
+                        </w:rPr>
+                      </w:pPr>
+                      <w:r>
+                        <w:rPr>
+                          <w:rFonts w:ascii="Arial" w:hAnsi="Arial" w:cs="Arial"/>
+                          <w:b/>
+                          <w:bCs/>
+                          <w:sz w:val="16"/>
+                          <w:szCs w:val="16"/>
+                        </w:rPr>
+                        <w:t xml:space="preserve">Figure 1. </w:t>
+                      </w:r>
+                      <w:r>
+                        <w:rPr>
+                          <w:rFonts w:ascii="Arial" w:hAnsi="Arial" w:cs="Arial"/>
+                          <w:sz w:val="16"/>
+                          <w:szCs w:val="16"/>
+                        </w:rPr>
+                        <w:t>Rental Price boxplot.</w:t>
+                      </w:r>
+                    </w:p>
+                    <w:p>
+                      <w:pPr>
+                        <w:spacing w:after="0"/>
+                        <w:rPr>
+                          <w:rFonts w:ascii="Arial" w:hAnsi="Arial" w:cs="Arial"/>
+                          <w:sz w:val="16"/>
+                          <w:szCs w:val="16"/>
+                        </w:rPr>
+                      </w:pPr>
+                      <w:r>
+                        <w:rPr>
+                          <w:rFonts w:ascii="Arial" w:hAnsi="Arial" w:cs="Arial"/>
+                          <w:sz w:val="16"/>
+                          <w:szCs w:val="16"/>
+                        </w:rPr>
+                        <w:t>Values above 67500 may be outliers</w:t>
+                      </w:r>
+                      <w:r>
+                        <w:rPr>
+                          <w:rFonts w:ascii="Arial" w:hAnsi="Arial" w:cs="Arial"/>
+                          <w:sz w:val="16"/>
+                          <w:szCs w:val="16"/>
+                        </w:rPr>
+                        <w:t>.</w:t>
+                      </w:r>
+                    </w:p>
+                  </w:txbxContent>
+                </v:textbox>
+                <w10:wrap type="square"/>
+              </v:shape>
+            </w:pict>
+          </mc:Fallback>
+        </mc:AlternateContent>
+      </w:r>
+      <w:r>
+        <w:rPr>
+          <w:rFonts w:ascii="Arial" w:hAnsi="Arial" w:cs="Arial"/>
+          <w:noProof/>
           <w:sz w:val="20"/>
           <w:szCs w:val="20"/>
         </w:rPr>
         <w:drawing>
-          <wp:anchor distT="0" distB="0" distL="114300" distR="114300" simplePos="0" relativeHeight="251672576" behindDoc="0" locked="0" layoutInCell="1" allowOverlap="1" wp14:anchorId="7C58BCD9" wp14:editId="231161FA">
+          <wp:anchor distT="0" distB="0" distL="114300" distR="114300" simplePos="0" relativeHeight="251672576" behindDoc="0" locked="0" layoutInCell="1" allowOverlap="1" wp14:anchorId="7C58BCD9" wp14:editId="3DCB68FD">
             <wp:simplePos x="0" y="0"/>
             <wp:positionH relativeFrom="margin">
               <wp:align>left</wp:align>
             </wp:positionH>
             <wp:positionV relativeFrom="paragraph">
-              <wp:posOffset>619125</wp:posOffset>
+              <wp:posOffset>238760</wp:posOffset>
             </wp:positionV>
             <wp:extent cx="2673350" cy="1781810"/>
             <wp:effectExtent l="0" t="0" r="0" b="0"/>
@@ -104,218 +448,6 @@
           </wp:anchor>
         </w:drawing>
       </w:r>
-      <w:r>
-        <w:rPr>
-          <w:rFonts w:ascii="Arial" w:hAnsi="Arial" w:cs="Arial"/>
-          <w:sz w:val="20"/>
-          <w:szCs w:val="20"/>
-        </w:rPr>
-        <w:t>Our initial plots of the data all appeared very odd, with one group towering over the rest in all of our bar charts.</w:t>
-      </w:r>
-      <w:r>
-        <w:rPr>
-          <w:rFonts w:ascii="Arial" w:hAnsi="Arial" w:cs="Arial"/>
-          <w:sz w:val="20"/>
-          <w:szCs w:val="20"/>
-        </w:rPr>
-        <w:t xml:space="preserve"> So, to check for outliers, we first generated a boxplot</w:t>
-      </w:r>
-      <w:r>
-        <w:rPr>
-          <w:rFonts w:ascii="Arial" w:hAnsi="Arial" w:cs="Arial"/>
-          <w:sz w:val="20"/>
-          <w:szCs w:val="20"/>
-        </w:rPr>
-        <w:t>, which is pictured below.</w:t>
-      </w:r>
-      <w:r>
-        <w:rPr>
-          <w:rFonts w:ascii="Arial" w:hAnsi="Arial" w:cs="Arial"/>
-          <w:sz w:val="20"/>
-          <w:szCs w:val="20"/>
-        </w:rPr>
-        <w:t xml:space="preserve"> As we had suspected, there were quite a few outliers, with one being far, far greater than every other value. So, we </w:t>
-      </w:r>
-      <w:r>
-        <w:rPr>
-          <w:rFonts w:ascii="Arial" w:hAnsi="Arial" w:cs="Arial"/>
-          <w:sz w:val="20"/>
-          <w:szCs w:val="20"/>
-        </w:rPr>
-        <w:t>then made</w:t>
-      </w:r>
-      <w:r>
-        <w:rPr>
-          <w:rFonts w:ascii="Arial" w:hAnsi="Arial" w:cs="Arial"/>
-          <w:sz w:val="20"/>
-          <w:szCs w:val="20"/>
-        </w:rPr>
-        <w:t xml:space="preserve"> a new </w:t>
-      </w:r>
-      <w:proofErr w:type="spellStart"/>
-      <w:r>
-        <w:rPr>
-          <w:rFonts w:ascii="Arial" w:hAnsi="Arial" w:cs="Arial"/>
-          <w:sz w:val="20"/>
-          <w:szCs w:val="20"/>
-        </w:rPr>
-        <w:t>dataframe</w:t>
-      </w:r>
-      <w:proofErr w:type="spellEnd"/>
-      <w:r>
-        <w:rPr>
-          <w:rFonts w:ascii="Arial" w:hAnsi="Arial" w:cs="Arial"/>
-          <w:sz w:val="20"/>
-          <w:szCs w:val="20"/>
-        </w:rPr>
-        <w:t>, containing only rental prices below the upper bound.</w:t>
-      </w:r>
-    </w:p>
-    <w:p>
-      <w:pPr>
-        <w:rPr>
-          <w:rFonts w:ascii="Arial" w:hAnsi="Arial" w:cs="Arial"/>
-          <w:sz w:val="20"/>
-          <w:szCs w:val="20"/>
-        </w:rPr>
-      </w:pPr>
-      <w:r>
-        <w:rPr>
-          <w:rFonts w:ascii="Arial" w:hAnsi="Arial" w:cs="Arial"/>
-          <w:noProof/>
-        </w:rPr>
-        <mc:AlternateContent>
-          <mc:Choice Requires="wps">
-            <w:drawing>
-              <wp:anchor distT="45720" distB="45720" distL="114300" distR="114300" simplePos="0" relativeHeight="251676672" behindDoc="0" locked="0" layoutInCell="1" allowOverlap="1" wp14:anchorId="3E09B8F2" wp14:editId="240A85CB">
-                <wp:simplePos x="0" y="0"/>
-                <wp:positionH relativeFrom="column">
-                  <wp:posOffset>247650</wp:posOffset>
-                </wp:positionH>
-                <wp:positionV relativeFrom="paragraph">
-                  <wp:posOffset>1675765</wp:posOffset>
-                </wp:positionV>
-                <wp:extent cx="2360930" cy="1404620"/>
-                <wp:effectExtent l="0" t="0" r="0" b="0"/>
-                <wp:wrapSquare wrapText="bothSides"/>
-                <wp:docPr id="12" name="Text Box 2"/>
-                <wp:cNvGraphicFramePr>
-                  <a:graphicFrameLocks xmlns:a="http://schemas.openxmlformats.org/drawingml/2006/main"/>
-                </wp:cNvGraphicFramePr>
-                <a:graphic xmlns:a="http://schemas.openxmlformats.org/drawingml/2006/main">
-                  <a:graphicData uri="http://schemas.microsoft.com/office/word/2010/wordprocessingShape">
-                    <wps:wsp>
-                      <wps:cNvSpPr txBox="1">
-                        <a:spLocks noChangeArrowheads="1"/>
-                      </wps:cNvSpPr>
-                      <wps:spPr bwMode="auto">
-                        <a:xfrm>
-                          <a:off x="0" y="0"/>
-                          <a:ext cx="2360930" cy="1404620"/>
-                        </a:xfrm>
-                        <a:prstGeom prst="rect">
-                          <a:avLst/>
-                        </a:prstGeom>
-                        <a:solidFill>
-                          <a:srgbClr val="FFFFFF"/>
-                        </a:solidFill>
-                        <a:ln w="9525">
-                          <a:noFill/>
-                          <a:miter lim="800000"/>
-                          <a:headEnd/>
-                          <a:tailEnd/>
-                        </a:ln>
-                      </wps:spPr>
-                      <wps:txbx>
-                        <w:txbxContent>
-                          <w:p>
-                            <w:pPr>
-                              <w:rPr>
-                                <w:rFonts w:ascii="Arial" w:hAnsi="Arial" w:cs="Arial"/>
-                                <w:sz w:val="16"/>
-                                <w:szCs w:val="16"/>
-                              </w:rPr>
-                            </w:pPr>
-                            <w:r>
-                              <w:rPr>
-                                <w:rFonts w:ascii="Arial" w:hAnsi="Arial" w:cs="Arial"/>
-                                <w:b/>
-                                <w:bCs/>
-                                <w:sz w:val="16"/>
-                                <w:szCs w:val="16"/>
-                              </w:rPr>
-                              <w:t xml:space="preserve">Figure 1. </w:t>
-                            </w:r>
-                            <w:r>
-                              <w:rPr>
-                                <w:rFonts w:ascii="Arial" w:hAnsi="Arial" w:cs="Arial"/>
-                                <w:sz w:val="16"/>
-                                <w:szCs w:val="16"/>
-                              </w:rPr>
-                              <w:t>Rental Price boxplot.</w:t>
-                            </w:r>
-                          </w:p>
-                        </w:txbxContent>
-                      </wps:txbx>
-                      <wps:bodyPr rot="0" vert="horz" wrap="square" lIns="91440" tIns="45720" rIns="91440" bIns="45720" anchor="t" anchorCtr="0">
-                        <a:spAutoFit/>
-                      </wps:bodyPr>
-                    </wps:wsp>
-                  </a:graphicData>
-                </a:graphic>
-                <wp14:sizeRelH relativeFrom="margin">
-                  <wp14:pctWidth>40000</wp14:pctWidth>
-                </wp14:sizeRelH>
-                <wp14:sizeRelV relativeFrom="margin">
-                  <wp14:pctHeight>20000</wp14:pctHeight>
-                </wp14:sizeRelV>
-              </wp:anchor>
-            </w:drawing>
-          </mc:Choice>
-          <mc:Fallback>
-            <w:pict>
-              <v:shapetype w14:anchorId="3E09B8F2" id="_x0000_t202" coordsize="21600,21600" o:spt="202" path="m,l,21600r21600,l21600,xe">
-                <v:stroke joinstyle="miter"/>
-                <v:path gradientshapeok="t" o:connecttype="rect"/>
-              </v:shapetype>
-              <v:shape id="Text Box 2" o:spid="_x0000_s1026" type="#_x0000_t202" style="position:absolute;margin-left:19.5pt;margin-top:131.95pt;width:185.9pt;height:110.6pt;z-index:251676672;visibility:visible;mso-wrap-style:square;mso-width-percent:400;mso-height-percent:200;mso-wrap-distance-left:9pt;mso-wrap-distance-top:3.6pt;mso-wrap-distance-right:9pt;mso-wrap-distance-bottom:3.6pt;mso-position-horizontal:absolute;mso-position-horizontal-relative:text;mso-position-vertical:absolute;mso-position-vertical-relative:text;mso-width-percent:400;mso-height-percent:200;mso-width-relative:margin;mso-height-relative:margin;v-text-anchor:top" o:gfxdata="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" stroked="f">
-                <v:textbox style="mso-fit-shape-to-text:t">
-                  <w:txbxContent>
-                    <w:p>
-                      <w:pPr>
-                        <w:rPr>
-                          <w:rFonts w:ascii="Arial" w:hAnsi="Arial" w:cs="Arial"/>
-                          <w:sz w:val="16"/>
-                          <w:szCs w:val="16"/>
-                        </w:rPr>
-                      </w:pPr>
-                      <w:r>
-                        <w:rPr>
-                          <w:rFonts w:ascii="Arial" w:hAnsi="Arial" w:cs="Arial"/>
-                          <w:b/>
-                          <w:bCs/>
-                          <w:sz w:val="16"/>
-                          <w:szCs w:val="16"/>
-                        </w:rPr>
-                        <w:t xml:space="preserve">Figure 1. </w:t>
-                      </w:r>
-                      <w:r>
-                        <w:rPr>
-                          <w:rFonts w:ascii="Arial" w:hAnsi="Arial" w:cs="Arial"/>
-                          <w:sz w:val="16"/>
-                          <w:szCs w:val="16"/>
-                        </w:rPr>
-                        <w:t>Rental Price boxplot.</w:t>
-                      </w:r>
-                    </w:p>
-                  </w:txbxContent>
-                </v:textbox>
-                <w10:wrap type="square"/>
-              </v:shape>
-            </w:pict>
-          </mc:Fallback>
-        </mc:AlternateContent>
-      </w:r>
     </w:p>
     <w:p>
       <w:pPr>
@@ -334,6 +466,15 @@
           <w:bCs/>
         </w:rPr>
       </w:pPr>
+    </w:p>
+    <w:p>
+      <w:pPr>
+        <w:rPr>
+          <w:rFonts w:ascii="Arial" w:hAnsi="Arial" w:cs="Arial"/>
+          <w:b/>
+          <w:bCs/>
+        </w:rPr>
+      </w:pPr>
       <w:r>
         <w:rPr>
           <w:rFonts w:ascii="Arial" w:hAnsi="Arial" w:cs="Arial"/>
@@ -342,7 +483,7 @@
           <w:noProof/>
         </w:rPr>
         <w:drawing>
-          <wp:anchor distT="0" distB="0" distL="114300" distR="114300" simplePos="0" relativeHeight="251665408" behindDoc="0" locked="0" layoutInCell="1" allowOverlap="1" wp14:anchorId="0B7984B7" wp14:editId="17858EA3">
+          <wp:anchor distT="0" distB="0" distL="114300" distR="114300" simplePos="0" relativeHeight="251665408" behindDoc="0" locked="0" layoutInCell="1" allowOverlap="1" wp14:anchorId="0B7984B7" wp14:editId="1629C1E8">
             <wp:simplePos x="0" y="0"/>
             <wp:positionH relativeFrom="margin">
               <wp:align>right</wp:align>
@@ -410,7 +551,7 @@
           <w:noProof/>
         </w:rPr>
         <w:drawing>
-          <wp:anchor distT="0" distB="0" distL="114300" distR="114300" simplePos="0" relativeHeight="251658240" behindDoc="1" locked="0" layoutInCell="1" allowOverlap="1" wp14:anchorId="5FD1030A" wp14:editId="30C0BBFD">
+          <wp:anchor distT="0" distB="0" distL="114300" distR="114300" simplePos="0" relativeHeight="251658240" behindDoc="1" locked="0" layoutInCell="1" allowOverlap="1" wp14:anchorId="5FD1030A" wp14:editId="38F561A7">
             <wp:simplePos x="0" y="0"/>
             <wp:positionH relativeFrom="margin">
               <wp:posOffset>76200</wp:posOffset>
@@ -495,7 +636,7 @@
         <mc:AlternateContent>
           <mc:Choice Requires="wps">
             <w:drawing>
-              <wp:anchor distT="45720" distB="45720" distL="114300" distR="114300" simplePos="0" relativeHeight="251669504" behindDoc="0" locked="0" layoutInCell="1" allowOverlap="1" wp14:anchorId="5AC41A65" wp14:editId="29C42BF4">
+              <wp:anchor distT="45720" distB="45720" distL="114300" distR="114300" simplePos="0" relativeHeight="251669504" behindDoc="0" locked="0" layoutInCell="1" allowOverlap="1" wp14:anchorId="5AC41A65" wp14:editId="42BBEC9A">
                 <wp:simplePos x="0" y="0"/>
                 <wp:positionH relativeFrom="column">
                   <wp:posOffset>3206750</wp:posOffset>
@@ -538,6 +679,7 @@
                         <w:txbxContent>
                           <w:p>
                             <w:pPr>
+                              <w:spacing w:after="0"/>
                               <w:rPr>
                                 <w:rFonts w:ascii="Arial" w:hAnsi="Arial" w:cs="Arial"/>
                                 <w:sz w:val="16"/>
@@ -589,6 +731,49 @@
                                 <w:szCs w:val="16"/>
                               </w:rPr>
                               <w:t xml:space="preserve"> vs. Rental Price.</w:t>
+                            </w:r>
+                          </w:p>
+                          <w:p>
+                            <w:pPr>
+                              <w:spacing w:after="0"/>
+                              <w:rPr>
+                                <w:rFonts w:ascii="Arial" w:hAnsi="Arial" w:cs="Arial"/>
+                                <w:sz w:val="16"/>
+                                <w:szCs w:val="16"/>
+                              </w:rPr>
+                            </w:pPr>
+                            <w:r>
+                              <w:rPr>
+                                <w:rFonts w:ascii="Arial" w:hAnsi="Arial" w:cs="Arial"/>
+                                <w:sz w:val="16"/>
+                                <w:szCs w:val="16"/>
+                              </w:rPr>
+                              <w:t>R=</w:t>
+                            </w:r>
+                            <w:r>
+                              <w:rPr>
+                                <w:rFonts w:ascii="Arial" w:hAnsi="Arial" w:cs="Arial"/>
+                                <w:sz w:val="16"/>
+                                <w:szCs w:val="16"/>
+                              </w:rPr>
+                              <w:t>0.325, R</w:t>
+                            </w:r>
+                            <w:r>
+                              <w:rPr>
+                                <w:rFonts w:ascii="Arial" w:hAnsi="Arial" w:cs="Arial"/>
+                                <w:sz w:val="16"/>
+                                <w:szCs w:val="16"/>
+                                <w:vertAlign w:val="superscript"/>
+                              </w:rPr>
+                              <w:t>2</w:t>
+                            </w:r>
+                            <w:r>
+                              <w:rPr>
+                                <w:rFonts w:ascii="Arial" w:hAnsi="Arial" w:cs="Arial"/>
+                                <w:sz w:val="16"/>
+                                <w:szCs w:val="16"/>
+                              </w:rPr>
+                              <w:t>=0.106.</w:t>
                             </w:r>
                           </w:p>
                         </w:txbxContent>
@@ -615,6 +800,7 @@
                   <w:txbxContent>
                     <w:p>
                       <w:pPr>
+                        <w:spacing w:after="0"/>
                         <w:rPr>
                           <w:rFonts w:ascii="Arial" w:hAnsi="Arial" w:cs="Arial"/>
                           <w:sz w:val="16"/>
@@ -666,6 +852,49 @@
                           <w:szCs w:val="16"/>
                         </w:rPr>
                         <w:t xml:space="preserve"> vs. Rental Price.</w:t>
+                      </w:r>
+                    </w:p>
+                    <w:p>
+                      <w:pPr>
+                        <w:spacing w:after="0"/>
+                        <w:rPr>
+                          <w:rFonts w:ascii="Arial" w:hAnsi="Arial" w:cs="Arial"/>
+                          <w:sz w:val="16"/>
+                          <w:szCs w:val="16"/>
+                        </w:rPr>
+                      </w:pPr>
+                      <w:r>
+                        <w:rPr>
+                          <w:rFonts w:ascii="Arial" w:hAnsi="Arial" w:cs="Arial"/>
+                          <w:sz w:val="16"/>
+                          <w:szCs w:val="16"/>
+                        </w:rPr>
+                        <w:t>R=</w:t>
+                      </w:r>
+                      <w:r>
+                        <w:rPr>
+                          <w:rFonts w:ascii="Arial" w:hAnsi="Arial" w:cs="Arial"/>
+                          <w:sz w:val="16"/>
+                          <w:szCs w:val="16"/>
+                        </w:rPr>
+                        <w:t>0.325, R</w:t>
+                      </w:r>
+                      <w:r>
+                        <w:rPr>
+                          <w:rFonts w:ascii="Arial" w:hAnsi="Arial" w:cs="Arial"/>
+                          <w:sz w:val="16"/>
+                          <w:szCs w:val="16"/>
+                          <w:vertAlign w:val="superscript"/>
+                        </w:rPr>
+                        <w:t>2</w:t>
+                      </w:r>
+                      <w:r>
+                        <w:rPr>
+                          <w:rFonts w:ascii="Arial" w:hAnsi="Arial" w:cs="Arial"/>
+                          <w:sz w:val="16"/>
+                          <w:szCs w:val="16"/>
+                        </w:rPr>
+                        <w:t>=0.106.</w:t>
                       </w:r>
                     </w:p>
                   </w:txbxContent>
@@ -684,7 +913,7 @@
         <mc:AlternateContent>
           <mc:Choice Requires="wps">
             <w:drawing>
-              <wp:anchor distT="45720" distB="45720" distL="114300" distR="114300" simplePos="0" relativeHeight="251667456" behindDoc="0" locked="0" layoutInCell="1" allowOverlap="1" wp14:anchorId="2A1B8EFC" wp14:editId="3A648827">
+              <wp:anchor distT="45720" distB="45720" distL="114300" distR="114300" simplePos="0" relativeHeight="251667456" behindDoc="0" locked="0" layoutInCell="1" allowOverlap="1" wp14:anchorId="2A1B8EFC" wp14:editId="5B00A4B7">
                 <wp:simplePos x="0" y="0"/>
                 <wp:positionH relativeFrom="column">
                   <wp:posOffset>379730</wp:posOffset>
@@ -727,6 +956,7 @@
                         <w:txbxContent>
                           <w:p>
                             <w:pPr>
+                              <w:spacing w:after="0"/>
                               <w:rPr>
                                 <w:rFonts w:ascii="Arial" w:hAnsi="Arial" w:cs="Arial"/>
                                 <w:sz w:val="16"/>
@@ -770,6 +1000,41 @@
                                 <w:szCs w:val="16"/>
                               </w:rPr>
                               <w:t>House Size vs. Rental Price.</w:t>
+                            </w:r>
+                          </w:p>
+                          <w:p>
+                            <w:pPr>
+                              <w:spacing w:after="0"/>
+                              <w:rPr>
+                                <w:rFonts w:ascii="Arial" w:hAnsi="Arial" w:cs="Arial"/>
+                                <w:sz w:val="16"/>
+                                <w:szCs w:val="16"/>
+                              </w:rPr>
+                            </w:pPr>
+                            <w:r>
+                              <w:rPr>
+                                <w:rFonts w:ascii="Arial" w:hAnsi="Arial" w:cs="Arial"/>
+                                <w:sz w:val="16"/>
+                                <w:szCs w:val="16"/>
+                              </w:rPr>
+                              <w:t>R=0.394, R</w:t>
+                            </w:r>
+                            <w:r>
+                              <w:rPr>
+                                <w:rFonts w:ascii="Arial" w:hAnsi="Arial" w:cs="Arial"/>
+                                <w:sz w:val="16"/>
+                                <w:szCs w:val="16"/>
+                                <w:vertAlign w:val="superscript"/>
+                              </w:rPr>
+                              <w:t>2</w:t>
+                            </w:r>
+                            <w:r>
+                              <w:rPr>
+                                <w:rFonts w:ascii="Arial" w:hAnsi="Arial" w:cs="Arial"/>
+                                <w:sz w:val="16"/>
+                                <w:szCs w:val="16"/>
+                              </w:rPr>
+                              <w:t>=0.155.</w:t>
                             </w:r>
                           </w:p>
                         </w:txbxContent>
@@ -791,11 +1056,12 @@
           </mc:Choice>
           <mc:Fallback>
             <w:pict>
-              <v:shape w14:anchorId="2A1B8EFC" id="_x0000_s1028" type="#_x0000_t202" style="position:absolute;margin-left:29.9pt;margin-top:150pt;width:185.9pt;height:110.6pt;z-index:251667456;visibility:visible;mso-wrap-style:square;mso-width-percent:400;mso-height-percent:200;mso-wrap-distance-left:9pt;mso-wrap-distance-top:3.6pt;mso-wrap-distance-right:9pt;mso-wrap-distance-bottom:3.6pt;mso-position-horizontal:absolute;mso-position-horizontal-relative:text;mso-position-vertical:absolute;mso-position-vertical-relative:text;mso-width-percent:400;mso-height-percent:200;mso-width-relative:margin;mso-height-relative:margin;v-text-anchor:top" o:gfxdata="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" stroked="f">
+              <v:shape w14:anchorId="2A1B8EFC" id="_x0000_s1028" type="#_x0000_t202" style="position:absolute;margin-left:29.9pt;margin-top:150pt;width:185.9pt;height:110.6pt;z-index:251667456;visibility:visible;mso-wrap-style:square;mso-width-percent:400;mso-height-percent:200;mso-wrap-distance-left:9pt;mso-wrap-distance-top:3.6pt;mso-wrap-distance-right:9pt;mso-wrap-distance-bottom:3.6pt;mso-position-horizontal:absolute;mso-position-horizontal-relative:text;mso-position-vertical:absolute;mso-position-vertical-relative:text;mso-width-percent:400;mso-height-percent:200;mso-width-relative:margin;mso-height-relative:margin;v-text-anchor:top" o:gfxdata="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" stroked="f">
                 <v:textbox style="mso-fit-shape-to-text:t">
                   <w:txbxContent>
                     <w:p>
                       <w:pPr>
+                        <w:spacing w:after="0"/>
                         <w:rPr>
                           <w:rFonts w:ascii="Arial" w:hAnsi="Arial" w:cs="Arial"/>
                           <w:sz w:val="16"/>
@@ -839,6 +1105,41 @@
                           <w:szCs w:val="16"/>
                         </w:rPr>
                         <w:t>House Size vs. Rental Price.</w:t>
+                      </w:r>
+                    </w:p>
+                    <w:p>
+                      <w:pPr>
+                        <w:spacing w:after="0"/>
+                        <w:rPr>
+                          <w:rFonts w:ascii="Arial" w:hAnsi="Arial" w:cs="Arial"/>
+                          <w:sz w:val="16"/>
+                          <w:szCs w:val="16"/>
+                        </w:rPr>
+                      </w:pPr>
+                      <w:r>
+                        <w:rPr>
+                          <w:rFonts w:ascii="Arial" w:hAnsi="Arial" w:cs="Arial"/>
+                          <w:sz w:val="16"/>
+                          <w:szCs w:val="16"/>
+                        </w:rPr>
+                        <w:t>R=0.394, R</w:t>
+                      </w:r>
+                      <w:r>
+                        <w:rPr>
+                          <w:rFonts w:ascii="Arial" w:hAnsi="Arial" w:cs="Arial"/>
+                          <w:sz w:val="16"/>
+                          <w:szCs w:val="16"/>
+                          <w:vertAlign w:val="superscript"/>
+                        </w:rPr>
+                        <w:t>2</w:t>
+                      </w:r>
+                      <w:r>
+                        <w:rPr>
+                          <w:rFonts w:ascii="Arial" w:hAnsi="Arial" w:cs="Arial"/>
+                          <w:sz w:val="16"/>
+                          <w:szCs w:val="16"/>
+                        </w:rPr>
+                        <w:t>=0.155.</w:t>
                       </w:r>
                     </w:p>
                   </w:txbxContent>
@@ -871,6 +1172,23 @@
           <w:sz w:val="20"/>
           <w:szCs w:val="20"/>
         </w:rPr>
+        <w:t>Hypothesis: House size affects rental price.</w:t>
+      </w:r>
+    </w:p>
+    <w:p>
+      <w:pPr>
+        <w:rPr>
+          <w:rFonts w:ascii="Arial" w:hAnsi="Arial" w:cs="Arial"/>
+          <w:sz w:val="20"/>
+          <w:szCs w:val="20"/>
+        </w:rPr>
+      </w:pPr>
+      <w:r>
+        <w:rPr>
+          <w:rFonts w:ascii="Arial" w:hAnsi="Arial" w:cs="Arial"/>
+          <w:sz w:val="20"/>
+          <w:szCs w:val="20"/>
+        </w:rPr>
         <w:t>Yes, it appears that house size does indeed have some effect on rental price, though the corr</w:t>
       </w:r>
       <w:r>
@@ -903,51 +1221,15 @@
           <w:sz w:val="20"/>
           <w:szCs w:val="20"/>
         </w:rPr>
-        <w:t xml:space="preserve"> has an </w:t>
-      </w:r>
-      <w:proofErr w:type="spellStart"/>
-      <w:r>
-        <w:rPr>
-          <w:rFonts w:ascii="Arial" w:hAnsi="Arial" w:cs="Arial"/>
-          <w:sz w:val="20"/>
-          <w:szCs w:val="20"/>
-        </w:rPr>
-        <w:t>r-value</w:t>
-      </w:r>
-      <w:proofErr w:type="spellEnd"/>
-      <w:r>
-        <w:rPr>
-          <w:rFonts w:ascii="Arial" w:hAnsi="Arial" w:cs="Arial"/>
-          <w:sz w:val="20"/>
-          <w:szCs w:val="20"/>
-        </w:rPr>
-        <w:t xml:space="preserve"> of </w:t>
-      </w:r>
-      <w:r>
-        <w:rPr>
-          <w:rFonts w:ascii="Arial" w:hAnsi="Arial" w:cs="Arial"/>
-          <w:sz w:val="20"/>
-          <w:szCs w:val="20"/>
-        </w:rPr>
-        <w:t xml:space="preserve">0.394 and an r-squared value of 0.155. This </w:t>
-      </w:r>
-      <w:proofErr w:type="spellStart"/>
-      <w:r>
-        <w:rPr>
-          <w:rFonts w:ascii="Arial" w:hAnsi="Arial" w:cs="Arial"/>
-          <w:sz w:val="20"/>
-          <w:szCs w:val="20"/>
-        </w:rPr>
-        <w:t>r-value</w:t>
-      </w:r>
-      <w:proofErr w:type="spellEnd"/>
-      <w:r>
-        <w:rPr>
-          <w:rFonts w:ascii="Arial" w:hAnsi="Arial" w:cs="Arial"/>
-          <w:sz w:val="20"/>
-          <w:szCs w:val="20"/>
-        </w:rPr>
-        <w:t xml:space="preserve"> indicates a moderate positive correlation, though not a strong one. The r-squared value indicates that house size is responsible for approximately 15.5% of the variation in rental price</w:t>
+        <w:t xml:space="preserve"> has an r-value of </w:t>
+      </w:r>
+      <w:r>
+        <w:rPr>
+          <w:rFonts w:ascii="Arial" w:hAnsi="Arial" w:cs="Arial"/>
+          <w:sz w:val="20"/>
+          <w:szCs w:val="20"/>
+        </w:rPr>
+        <w:t>0.394 and an r-squared value of 0.155. This r-value indicates a moderate positive correlation, though not a strong one. The r-squared value indicates that house size is responsible for approximately 15.5% of the variation in rental price</w:t>
       </w:r>
       <w:r>
         <w:rPr>
@@ -1045,7 +1327,16 @@
           <w:sz w:val="20"/>
           <w:szCs w:val="20"/>
         </w:rPr>
-        <w:t xml:space="preserve">, as super area also includes common areas (lobbies, elevators, etc.) in its size measurements, meaning that these properties may appear very large based on house size measurements, but </w:t>
+        <w:t xml:space="preserve">, as super area also includes common areas (lobbies, elevators, etc.) in its size measurements, meaning that these properties may appear very large based on house </w:t>
+      </w:r>
+      <w:r>
+        <w:rPr>
+          <w:rFonts w:ascii="Arial" w:hAnsi="Arial" w:cs="Arial"/>
+          <w:sz w:val="20"/>
+          <w:szCs w:val="20"/>
+        </w:rPr>
+        <w:lastRenderedPageBreak/>
+        <w:t xml:space="preserve">size measurements, but </w:t>
       </w:r>
       <w:r>
         <w:rPr>
@@ -1069,25 +1360,7 @@
           <w:sz w:val="20"/>
           <w:szCs w:val="20"/>
         </w:rPr>
-        <w:t xml:space="preserve">mostly unchanged, with an </w:t>
-      </w:r>
-      <w:proofErr w:type="spellStart"/>
-      <w:r>
-        <w:rPr>
-          <w:rFonts w:ascii="Arial" w:hAnsi="Arial" w:cs="Arial"/>
-          <w:sz w:val="20"/>
-          <w:szCs w:val="20"/>
-        </w:rPr>
-        <w:t>r-value</w:t>
-      </w:r>
-      <w:proofErr w:type="spellEnd"/>
-      <w:r>
-        <w:rPr>
-          <w:rFonts w:ascii="Arial" w:hAnsi="Arial" w:cs="Arial"/>
-          <w:sz w:val="20"/>
-          <w:szCs w:val="20"/>
-        </w:rPr>
-        <w:t xml:space="preserve"> of 0.325, and an r-squared value of </w:t>
+        <w:t xml:space="preserve">mostly unchanged, with an r-value of 0.325, and an r-squared value of </w:t>
       </w:r>
       <w:r>
         <w:rPr>
@@ -1096,6 +1369,31 @@
           <w:szCs w:val="20"/>
         </w:rPr>
         <w:t>0.106.</w:t>
+      </w:r>
+    </w:p>
+    <w:p>
+      <w:pPr>
+        <w:rPr>
+          <w:rFonts w:ascii="Arial" w:hAnsi="Arial" w:cs="Arial"/>
+          <w:sz w:val="20"/>
+          <w:szCs w:val="20"/>
+        </w:rPr>
+      </w:pPr>
+      <w:r>
+        <w:rPr>
+          <w:rFonts w:ascii="Arial" w:hAnsi="Arial" w:cs="Arial"/>
+          <w:sz w:val="20"/>
+          <w:szCs w:val="20"/>
+        </w:rPr>
+        <w:t>The hypothesis does seem to be supported by this data, but not to the extent we had expected</w:t>
+      </w:r>
+      <w:r>
+        <w:rPr>
+          <w:rFonts w:ascii="Arial" w:hAnsi="Arial" w:cs="Arial"/>
+          <w:sz w:val="20"/>
+          <w:szCs w:val="20"/>
+        </w:rPr>
+        <w:t>.</w:t>
       </w:r>
     </w:p>
     <w:p>
@@ -1115,20 +1413,100 @@
       </w:pPr>
       <w:r>
         <w:rPr>
-          <w:rFonts w:ascii="Arial" w:hAnsi="Arial" w:cs="Arial"/>
           <w:noProof/>
         </w:rPr>
-        <w:lastRenderedPageBreak/>
+        <w:drawing>
+          <wp:anchor distT="0" distB="0" distL="114300" distR="114300" simplePos="0" relativeHeight="251683840" behindDoc="0" locked="0" layoutInCell="1" allowOverlap="1" wp14:anchorId="67637596" wp14:editId="47D4618B">
+            <wp:simplePos x="0" y="0"/>
+            <wp:positionH relativeFrom="margin">
+              <wp:align>left</wp:align>
+            </wp:positionH>
+            <wp:positionV relativeFrom="paragraph">
+              <wp:posOffset>250190</wp:posOffset>
+            </wp:positionV>
+            <wp:extent cx="2863850" cy="1908810"/>
+            <wp:effectExtent l="0" t="0" r="0" b="0"/>
+            <wp:wrapTopAndBottom/>
+            <wp:docPr id="18" name="Picture 18" descr="Chart, bar chart&#10;&#10;Description automatically generated"/>
+            <wp:cNvGraphicFramePr>
+              <a:graphicFrameLocks xmlns:a="http://schemas.openxmlformats.org/drawingml/2006/main" noChangeAspect="1"/>
+            </wp:cNvGraphicFramePr>
+            <a:graphic xmlns:a="http://schemas.openxmlformats.org/drawingml/2006/main">
+              <a:graphicData uri="http://schemas.openxmlformats.org/drawingml/2006/picture">
+                <pic:pic xmlns:pic="http://schemas.openxmlformats.org/drawingml/2006/picture">
+                  <pic:nvPicPr>
+                    <pic:cNvPr id="18" name="Picture 18" descr="Chart, bar chart&#10;&#10;Description automatically generated"/>
+                    <pic:cNvPicPr>
+                      <a:picLocks noChangeAspect="1" noChangeArrowheads="1"/>
+                    </pic:cNvPicPr>
+                  </pic:nvPicPr>
+                  <pic:blipFill>
+                    <a:blip r:embed="rId7">
+                      <a:extLst>
+                        <a:ext uri="{28A0092B-C50C-407E-A947-70E740481C1C}">
+                          <a14:useLocalDpi xmlns:a14="http://schemas.microsoft.com/office/drawing/2010/main" val="0"/>
+                        </a:ext>
+                      </a:extLst>
+                    </a:blip>
+                    <a:srcRect/>
+                    <a:stretch>
+                      <a:fillRect/>
+                    </a:stretch>
+                  </pic:blipFill>
+                  <pic:spPr bwMode="auto">
+                    <a:xfrm>
+                      <a:off x="0" y="0"/>
+                      <a:ext cx="2863850" cy="1908810"/>
+                    </a:xfrm>
+                    <a:prstGeom prst="rect">
+                      <a:avLst/>
+                    </a:prstGeom>
+                    <a:noFill/>
+                    <a:ln>
+                      <a:noFill/>
+                    </a:ln>
+                  </pic:spPr>
+                </pic:pic>
+              </a:graphicData>
+            </a:graphic>
+          </wp:anchor>
+        </w:drawing>
+      </w:r>
+      <w:r>
+        <w:rPr>
+          <w:rFonts w:ascii="Arial" w:hAnsi="Arial" w:cs="Arial"/>
+          <w:b/>
+          <w:bCs/>
+        </w:rPr>
+        <w:t>Does the area type affect the rental price?</w:t>
+      </w:r>
+      <w:r>
+        <w:t xml:space="preserve"> </w:t>
+      </w:r>
+    </w:p>
+    <w:p>
+      <w:pPr>
+        <w:rPr>
+          <w:rFonts w:ascii="Arial" w:hAnsi="Arial" w:cs="Arial"/>
+          <w:sz w:val="20"/>
+          <w:szCs w:val="20"/>
+        </w:rPr>
+      </w:pPr>
+      <w:r>
+        <w:rPr>
+          <w:rFonts w:ascii="Arial" w:hAnsi="Arial" w:cs="Arial"/>
+          <w:noProof/>
+        </w:rPr>
         <mc:AlternateContent>
           <mc:Choice Requires="wps">
             <w:drawing>
-              <wp:anchor distT="45720" distB="45720" distL="114300" distR="114300" simplePos="0" relativeHeight="251674624" behindDoc="0" locked="0" layoutInCell="1" allowOverlap="1" wp14:anchorId="6CF4B488" wp14:editId="01A96FD1">
+              <wp:anchor distT="45720" distB="45720" distL="114300" distR="114300" simplePos="0" relativeHeight="251674624" behindDoc="0" locked="0" layoutInCell="1" allowOverlap="1" wp14:anchorId="6CF4B488" wp14:editId="39C6428E">
                 <wp:simplePos x="0" y="0"/>
                 <wp:positionH relativeFrom="column">
-                  <wp:posOffset>355600</wp:posOffset>
+                  <wp:posOffset>139700</wp:posOffset>
                 </wp:positionH>
                 <wp:positionV relativeFrom="paragraph">
-                  <wp:posOffset>2331720</wp:posOffset>
+                  <wp:posOffset>1891665</wp:posOffset>
                 </wp:positionV>
                 <wp:extent cx="2360930" cy="1404620"/>
                 <wp:effectExtent l="0" t="0" r="0" b="0"/>
@@ -1165,6 +1543,7 @@
                         <w:txbxContent>
                           <w:p>
                             <w:pPr>
+                              <w:spacing w:after="0"/>
                               <w:rPr>
                                 <w:rFonts w:ascii="Arial" w:hAnsi="Arial" w:cs="Arial"/>
                                 <w:sz w:val="16"/>
@@ -1206,6 +1585,24 @@
                                 <w:szCs w:val="16"/>
                               </w:rPr>
                               <w:t xml:space="preserve"> vs. Rental Price.</w:t>
+                            </w:r>
+                          </w:p>
+                          <w:p>
+                            <w:pPr>
+                              <w:spacing w:after="0"/>
+                              <w:rPr>
+                                <w:rFonts w:ascii="Arial" w:hAnsi="Arial" w:cs="Arial"/>
+                                <w:sz w:val="16"/>
+                                <w:szCs w:val="16"/>
+                              </w:rPr>
+                            </w:pPr>
+                            <w:r>
+                              <w:rPr>
+                                <w:rFonts w:ascii="Arial" w:hAnsi="Arial" w:cs="Arial"/>
+                                <w:sz w:val="16"/>
+                                <w:szCs w:val="16"/>
+                              </w:rPr>
+                              <w:t>P&lt;0.0001</w:t>
                             </w:r>
                           </w:p>
                         </w:txbxContent>
@@ -1227,11 +1624,12 @@
           </mc:Choice>
           <mc:Fallback>
             <w:pict>
-              <v:shape w14:anchorId="6CF4B488" id="_x0000_s1029" type="#_x0000_t202" style="position:absolute;margin-left:28pt;margin-top:183.6pt;width:185.9pt;height:110.6pt;z-index:251674624;visibility:visible;mso-wrap-style:square;mso-width-percent:400;mso-height-percent:200;mso-wrap-distance-left:9pt;mso-wrap-distance-top:3.6pt;mso-wrap-distance-right:9pt;mso-wrap-distance-bottom:3.6pt;mso-position-horizontal:absolute;mso-position-horizontal-relative:text;mso-position-vertical:absolute;mso-position-vertical-relative:text;mso-width-percent:400;mso-height-percent:200;mso-width-relative:margin;mso-height-relative:margin;v-text-anchor:top" o:gfxdata="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" stroked="f">
+              <v:shape w14:anchorId="6CF4B488" id="_x0000_s1029" type="#_x0000_t202" style="position:absolute;margin-left:11pt;margin-top:148.95pt;width:185.9pt;height:110.6pt;z-index:251674624;visibility:visible;mso-wrap-style:square;mso-width-percent:400;mso-height-percent:200;mso-wrap-distance-left:9pt;mso-wrap-distance-top:3.6pt;mso-wrap-distance-right:9pt;mso-wrap-distance-bottom:3.6pt;mso-position-horizontal:absolute;mso-position-horizontal-relative:text;mso-position-vertical:absolute;mso-position-vertical-relative:text;mso-width-percent:400;mso-height-percent:200;mso-width-relative:margin;mso-height-relative:margin;v-text-anchor:top" o:gfxdata="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" stroked="f">
                 <v:textbox style="mso-fit-shape-to-text:t">
                   <w:txbxContent>
                     <w:p>
                       <w:pPr>
+                        <w:spacing w:after="0"/>
                         <w:rPr>
                           <w:rFonts w:ascii="Arial" w:hAnsi="Arial" w:cs="Arial"/>
                           <w:sz w:val="16"/>
@@ -1273,6 +1671,24 @@
                           <w:szCs w:val="16"/>
                         </w:rPr>
                         <w:t xml:space="preserve"> vs. Rental Price.</w:t>
+                      </w:r>
+                    </w:p>
+                    <w:p>
+                      <w:pPr>
+                        <w:spacing w:after="0"/>
+                        <w:rPr>
+                          <w:rFonts w:ascii="Arial" w:hAnsi="Arial" w:cs="Arial"/>
+                          <w:sz w:val="16"/>
+                          <w:szCs w:val="16"/>
+                        </w:rPr>
+                      </w:pPr>
+                      <w:r>
+                        <w:rPr>
+                          <w:rFonts w:ascii="Arial" w:hAnsi="Arial" w:cs="Arial"/>
+                          <w:sz w:val="16"/>
+                          <w:szCs w:val="16"/>
+                        </w:rPr>
+                        <w:t>P&lt;0.0001</w:t>
                       </w:r>
                     </w:p>
                   </w:txbxContent>
@@ -1283,26 +1699,356 @@
           </mc:Fallback>
         </mc:AlternateContent>
       </w:r>
-      <w:r>
-        <w:rPr>
-          <w:rFonts w:ascii="Arial" w:hAnsi="Arial" w:cs="Arial"/>
-          <w:b/>
-          <w:bCs/>
+    </w:p>
+    <w:p>
+      <w:pPr>
+        <w:rPr>
+          <w:rFonts w:ascii="Arial" w:hAnsi="Arial" w:cs="Arial"/>
+          <w:sz w:val="20"/>
+          <w:szCs w:val="20"/>
+        </w:rPr>
+      </w:pPr>
+    </w:p>
+    <w:p>
+      <w:pPr>
+        <w:rPr>
+          <w:rFonts w:ascii="Arial" w:hAnsi="Arial" w:cs="Arial"/>
+          <w:sz w:val="20"/>
+          <w:szCs w:val="20"/>
+        </w:rPr>
+      </w:pPr>
+      <w:r>
+        <w:rPr>
+          <w:rFonts w:ascii="Arial" w:hAnsi="Arial" w:cs="Arial"/>
+          <w:sz w:val="20"/>
+          <w:szCs w:val="20"/>
+        </w:rPr>
+        <w:t xml:space="preserve">Hypothesis: Super </w:t>
+      </w:r>
+      <w:r>
+        <w:rPr>
+          <w:rFonts w:ascii="Arial" w:hAnsi="Arial" w:cs="Arial"/>
+          <w:sz w:val="20"/>
+          <w:szCs w:val="20"/>
+        </w:rPr>
+        <w:t>Area rentals have a lower rental price than others.</w:t>
+      </w:r>
+    </w:p>
+    <w:p>
+      <w:pPr>
+        <w:rPr>
+          <w:rFonts w:ascii="Arial" w:hAnsi="Arial" w:cs="Arial"/>
+          <w:sz w:val="20"/>
+          <w:szCs w:val="20"/>
+        </w:rPr>
+      </w:pPr>
+      <w:r>
+        <w:rPr>
+          <w:rFonts w:ascii="Arial" w:hAnsi="Arial" w:cs="Arial"/>
+          <w:sz w:val="20"/>
+          <w:szCs w:val="20"/>
+        </w:rPr>
+        <w:t>Yes, it appears that area type also affects rental price.</w:t>
+      </w:r>
+      <w:r>
+        <w:rPr>
+          <w:rFonts w:ascii="Arial" w:hAnsi="Arial" w:cs="Arial"/>
+          <w:sz w:val="20"/>
+          <w:szCs w:val="20"/>
+        </w:rPr>
+        <w:t xml:space="preserve"> A one-way ANOVA returned a P-value of </w:t>
+      </w:r>
+      <w:r>
+        <w:rPr>
+          <w:rFonts w:ascii="Arial" w:hAnsi="Arial" w:cs="Arial"/>
+          <w:sz w:val="20"/>
+          <w:szCs w:val="20"/>
+        </w:rPr>
+        <w:t>1.376e-93, a very low value</w:t>
+      </w:r>
+      <w:r>
+        <w:rPr>
+          <w:rFonts w:ascii="Arial" w:hAnsi="Arial" w:cs="Arial"/>
+          <w:sz w:val="20"/>
+          <w:szCs w:val="20"/>
+        </w:rPr>
+        <w:t>, well below the</w:t>
+      </w:r>
+      <w:r>
+        <w:rPr>
+          <w:rFonts w:ascii="Arial" w:hAnsi="Arial" w:cs="Arial"/>
+          <w:sz w:val="20"/>
+          <w:szCs w:val="20"/>
+        </w:rPr>
+        <w:t xml:space="preserve"> 0.05</w:t>
+      </w:r>
+      <w:r>
+        <w:rPr>
+          <w:rFonts w:ascii="Arial" w:hAnsi="Arial" w:cs="Arial"/>
+          <w:sz w:val="20"/>
+          <w:szCs w:val="20"/>
+        </w:rPr>
+        <w:t xml:space="preserve"> threshold of statistical significance</w:t>
+      </w:r>
+      <w:r>
+        <w:rPr>
+          <w:rFonts w:ascii="Arial" w:hAnsi="Arial" w:cs="Arial"/>
+          <w:sz w:val="20"/>
+          <w:szCs w:val="20"/>
+        </w:rPr>
+        <w:t xml:space="preserve">. </w:t>
+      </w:r>
+      <w:r>
+        <w:rPr>
+          <w:rFonts w:ascii="Arial" w:hAnsi="Arial" w:cs="Arial"/>
+          <w:sz w:val="20"/>
+          <w:szCs w:val="20"/>
+        </w:rPr>
+        <w:t>However, built area has an extremely small sample size (</w:t>
+      </w:r>
+      <w:r>
+        <w:rPr>
+          <w:rFonts w:ascii="Arial" w:hAnsi="Arial" w:cs="Arial"/>
+          <w:sz w:val="20"/>
+          <w:szCs w:val="20"/>
+        </w:rPr>
+        <w:t>n=2</w:t>
+      </w:r>
+      <w:r>
+        <w:rPr>
+          <w:rFonts w:ascii="Arial" w:hAnsi="Arial" w:cs="Arial"/>
+          <w:sz w:val="20"/>
+          <w:szCs w:val="20"/>
+        </w:rPr>
+        <w:t>)</w:t>
+      </w:r>
+      <w:r>
+        <w:rPr>
+          <w:rFonts w:ascii="Arial" w:hAnsi="Arial" w:cs="Arial"/>
+          <w:sz w:val="20"/>
+          <w:szCs w:val="20"/>
+        </w:rPr>
+        <w:t xml:space="preserve"> relative to the other groups, so </w:t>
+      </w:r>
+      <w:r>
+        <w:rPr>
+          <w:rFonts w:ascii="Arial" w:hAnsi="Arial" w:cs="Arial"/>
+          <w:sz w:val="20"/>
+          <w:szCs w:val="20"/>
+        </w:rPr>
+        <w:t>we the</w:t>
+      </w:r>
+      <w:r>
+        <w:rPr>
+          <w:rFonts w:ascii="Arial" w:hAnsi="Arial" w:cs="Arial"/>
+          <w:sz w:val="20"/>
+          <w:szCs w:val="20"/>
+        </w:rPr>
+        <w:t>n</w:t>
+      </w:r>
+      <w:r>
+        <w:rPr>
+          <w:rFonts w:ascii="Arial" w:hAnsi="Arial" w:cs="Arial"/>
+          <w:sz w:val="20"/>
+          <w:szCs w:val="20"/>
+        </w:rPr>
+        <w:t xml:space="preserve"> performed a T-test</w:t>
+      </w:r>
+      <w:r>
+        <w:rPr>
+          <w:rFonts w:ascii="Arial" w:hAnsi="Arial" w:cs="Arial"/>
+          <w:sz w:val="20"/>
+          <w:szCs w:val="20"/>
+        </w:rPr>
+        <w:t xml:space="preserve"> just</w:t>
+      </w:r>
+      <w:r>
+        <w:rPr>
+          <w:rFonts w:ascii="Arial" w:hAnsi="Arial" w:cs="Arial"/>
+          <w:sz w:val="20"/>
+          <w:szCs w:val="20"/>
+        </w:rPr>
+        <w:t xml:space="preserve"> comparin</w:t>
+      </w:r>
+      <w:r>
+        <w:rPr>
+          <w:rFonts w:ascii="Arial" w:hAnsi="Arial" w:cs="Arial"/>
+          <w:sz w:val="20"/>
+          <w:szCs w:val="20"/>
+        </w:rPr>
+        <w:t>g</w:t>
+      </w:r>
+      <w:r>
+        <w:rPr>
+          <w:rFonts w:ascii="Arial" w:hAnsi="Arial" w:cs="Arial"/>
+          <w:sz w:val="20"/>
+          <w:szCs w:val="20"/>
+        </w:rPr>
+        <w:t xml:space="preserve"> super area to carpet area</w:t>
+      </w:r>
+      <w:r>
+        <w:rPr>
+          <w:rFonts w:ascii="Arial" w:hAnsi="Arial" w:cs="Arial"/>
+          <w:sz w:val="20"/>
+          <w:szCs w:val="20"/>
+        </w:rPr>
+        <w:t>. This T-test also returned a P-value below 0.0</w:t>
+      </w:r>
+      <w:r>
+        <w:rPr>
+          <w:rFonts w:ascii="Arial" w:hAnsi="Arial" w:cs="Arial"/>
+          <w:sz w:val="20"/>
+          <w:szCs w:val="20"/>
+        </w:rPr>
+        <w:t>001</w:t>
+      </w:r>
+      <w:r>
+        <w:rPr>
+          <w:rFonts w:ascii="Arial" w:hAnsi="Arial" w:cs="Arial"/>
+          <w:sz w:val="20"/>
+          <w:szCs w:val="20"/>
+        </w:rPr>
+        <w:t xml:space="preserve">, confirming </w:t>
+      </w:r>
+      <w:r>
+        <w:rPr>
+          <w:rFonts w:ascii="Arial" w:hAnsi="Arial" w:cs="Arial"/>
+          <w:sz w:val="20"/>
+          <w:szCs w:val="20"/>
+        </w:rPr>
+        <w:t>statistical significance and allowing us to confidently reject the null</w:t>
+      </w:r>
+      <w:r>
+        <w:rPr>
+          <w:rFonts w:ascii="Arial" w:hAnsi="Arial" w:cs="Arial"/>
+          <w:sz w:val="20"/>
+          <w:szCs w:val="20"/>
+        </w:rPr>
+        <w:t xml:space="preserve"> </w:t>
+      </w:r>
+      <w:r>
+        <w:rPr>
+          <w:rFonts w:ascii="Arial" w:hAnsi="Arial" w:cs="Arial"/>
+          <w:sz w:val="20"/>
+          <w:szCs w:val="20"/>
+        </w:rPr>
+        <w:t>hypothesis</w:t>
+      </w:r>
+      <w:r>
+        <w:rPr>
+          <w:rFonts w:ascii="Arial" w:hAnsi="Arial" w:cs="Arial"/>
+          <w:sz w:val="20"/>
+          <w:szCs w:val="20"/>
+        </w:rPr>
+        <w:t xml:space="preserve"> here.</w:t>
+      </w:r>
+      <w:r>
+        <w:rPr>
+          <w:rFonts w:ascii="Arial" w:hAnsi="Arial" w:cs="Arial"/>
+          <w:sz w:val="20"/>
+          <w:szCs w:val="20"/>
+        </w:rPr>
+        <w:t xml:space="preserve"> It appears that properties measured by carpet area tend to be the most expensive, with super area being the least expensive. This makes </w:t>
+      </w:r>
+      <w:r>
+        <w:rPr>
+          <w:rFonts w:ascii="Arial" w:hAnsi="Arial" w:cs="Arial"/>
+          <w:sz w:val="20"/>
+          <w:szCs w:val="20"/>
+        </w:rPr>
+        <w:t>some logical sense, as super area is inclusive of common areas</w:t>
+      </w:r>
+      <w:r>
+        <w:rPr>
+          <w:rFonts w:ascii="Arial" w:hAnsi="Arial" w:cs="Arial"/>
+          <w:sz w:val="20"/>
+          <w:szCs w:val="20"/>
+        </w:rPr>
+        <w:t xml:space="preserve">, so it </w:t>
+      </w:r>
+      <w:r>
+        <w:rPr>
+          <w:rFonts w:ascii="Arial" w:hAnsi="Arial" w:cs="Arial"/>
+          <w:sz w:val="20"/>
+          <w:szCs w:val="20"/>
+        </w:rPr>
+        <w:t xml:space="preserve">is likely that these tend to be smaller rooms/properties, potentially located in large </w:t>
+      </w:r>
+      <w:r>
+        <w:rPr>
+          <w:rFonts w:ascii="Arial" w:hAnsi="Arial" w:cs="Arial"/>
+          <w:sz w:val="20"/>
+          <w:szCs w:val="20"/>
+        </w:rPr>
+        <w:t>apartment complexes or similar buildings.</w:t>
+      </w:r>
+      <w:r>
+        <w:rPr>
+          <w:rFonts w:ascii="Arial" w:hAnsi="Arial" w:cs="Arial"/>
+          <w:sz w:val="20"/>
+          <w:szCs w:val="20"/>
+        </w:rPr>
+        <w:t xml:space="preserve"> So, in regard to the hypothesis, the data appears to support it.</w:t>
+      </w:r>
+    </w:p>
+    <w:p>
+      <w:pPr>
+        <w:rPr>
+          <w:rFonts w:ascii="Arial" w:hAnsi="Arial" w:cs="Arial"/>
+          <w:b/>
+          <w:bCs/>
+        </w:rPr>
+      </w:pPr>
+      <w:r>
+        <w:rPr>
+          <w:rFonts w:ascii="Arial" w:hAnsi="Arial" w:cs="Arial"/>
+          <w:b/>
+          <w:bCs/>
+        </w:rPr>
+        <w:t xml:space="preserve"> </w:t>
+      </w:r>
+      <w:r>
+        <w:rPr>
+          <w:rFonts w:ascii="Arial" w:hAnsi="Arial" w:cs="Arial"/>
+          <w:b/>
+          <w:bCs/>
+        </w:rPr>
+        <w:tab/>
+      </w:r>
+      <w:r>
+        <w:rPr>
+          <w:rFonts w:ascii="Arial" w:hAnsi="Arial" w:cs="Arial"/>
+          <w:b/>
+          <w:bCs/>
+        </w:rPr>
+        <w:tab/>
+      </w:r>
+    </w:p>
+    <w:p>
+      <w:pPr>
+        <w:rPr>
+          <w:rFonts w:ascii="Arial" w:hAnsi="Arial" w:cs="Arial"/>
+          <w:b/>
+          <w:bCs/>
+        </w:rPr>
+      </w:pPr>
+      <w:r>
+        <w:rPr>
           <w:noProof/>
         </w:rPr>
         <w:drawing>
-          <wp:anchor distT="0" distB="0" distL="114300" distR="114300" simplePos="0" relativeHeight="251659264" behindDoc="0" locked="0" layoutInCell="1" allowOverlap="1" wp14:anchorId="36056D18" wp14:editId="44AF3FB6">
+          <wp:anchor distT="0" distB="0" distL="114300" distR="114300" simplePos="0" relativeHeight="251684864" behindDoc="0" locked="0" layoutInCell="1" allowOverlap="1" wp14:anchorId="41B758E5" wp14:editId="0565AFE1">
             <wp:simplePos x="0" y="0"/>
             <wp:positionH relativeFrom="margin">
-              <wp:align>left</wp:align>
+              <wp:posOffset>-635</wp:posOffset>
             </wp:positionH>
             <wp:positionV relativeFrom="paragraph">
-              <wp:posOffset>324485</wp:posOffset>
+              <wp:posOffset>203835</wp:posOffset>
             </wp:positionV>
-            <wp:extent cx="3028950" cy="2019300"/>
-            <wp:effectExtent l="0" t="0" r="0" b="0"/>
+            <wp:extent cx="3000375" cy="2000250"/>
+            <wp:effectExtent l="0" t="0" r="9525" b="0"/>
             <wp:wrapTopAndBottom/>
-            <wp:docPr id="2" name="Picture 2"/>
+            <wp:docPr id="19" name="Picture 19"/>
             <wp:cNvGraphicFramePr>
               <a:graphicFrameLocks xmlns:a="http://schemas.openxmlformats.org/drawingml/2006/main" noChangeAspect="1"/>
             </wp:cNvGraphicFramePr>
@@ -1310,13 +2056,13 @@
               <a:graphicData uri="http://schemas.openxmlformats.org/drawingml/2006/picture">
                 <pic:pic xmlns:pic="http://schemas.openxmlformats.org/drawingml/2006/picture">
                   <pic:nvPicPr>
-                    <pic:cNvPr id="0" name="Picture 2"/>
+                    <pic:cNvPr id="0" name="Picture 8"/>
                     <pic:cNvPicPr>
                       <a:picLocks noChangeAspect="1" noChangeArrowheads="1"/>
                     </pic:cNvPicPr>
                   </pic:nvPicPr>
                   <pic:blipFill>
-                    <a:blip r:embed="rId7">
+                    <a:blip r:embed="rId8">
                       <a:extLst>
                         <a:ext uri="{28A0092B-C50C-407E-A947-70E740481C1C}">
                           <a14:useLocalDpi xmlns:a14="http://schemas.microsoft.com/office/drawing/2010/main" val="0"/>
@@ -1331,7 +2077,7 @@
                   <pic:spPr bwMode="auto">
                     <a:xfrm>
                       <a:off x="0" y="0"/>
-                      <a:ext cx="3028950" cy="2019300"/>
+                      <a:ext cx="3000375" cy="2000250"/>
                     </a:xfrm>
                     <a:prstGeom prst="rect">
                       <a:avLst/>
@@ -1359,177 +2105,13 @@
           <w:b/>
           <w:bCs/>
         </w:rPr>
-        <w:t>Does the area type affect the rental price?</w:t>
+        <w:t>Does city/location affect the price?</w:t>
       </w:r>
     </w:p>
     <w:p>
       <w:pPr>
         <w:rPr>
           <w:rFonts w:ascii="Arial" w:hAnsi="Arial" w:cs="Arial"/>
-          <w:sz w:val="20"/>
-          <w:szCs w:val="20"/>
-        </w:rPr>
-      </w:pPr>
-    </w:p>
-    <w:p>
-      <w:pPr>
-        <w:rPr>
-          <w:rFonts w:ascii="Arial" w:hAnsi="Arial" w:cs="Arial"/>
-          <w:sz w:val="20"/>
-          <w:szCs w:val="20"/>
-        </w:rPr>
-      </w:pPr>
-    </w:p>
-    <w:p>
-      <w:pPr>
-        <w:rPr>
-          <w:rFonts w:ascii="Arial" w:hAnsi="Arial" w:cs="Arial"/>
-          <w:sz w:val="20"/>
-          <w:szCs w:val="20"/>
-        </w:rPr>
-      </w:pPr>
-      <w:r>
-        <w:rPr>
-          <w:rFonts w:ascii="Arial" w:hAnsi="Arial" w:cs="Arial"/>
-          <w:sz w:val="20"/>
-          <w:szCs w:val="20"/>
-        </w:rPr>
-        <w:t>Yes, it appears that area type also affects rental price.</w:t>
-      </w:r>
-      <w:r>
-        <w:rPr>
-          <w:rFonts w:ascii="Arial" w:hAnsi="Arial" w:cs="Arial"/>
-          <w:sz w:val="20"/>
-          <w:szCs w:val="20"/>
-        </w:rPr>
-        <w:t xml:space="preserve"> A one-way ANOVA returned a P-value of </w:t>
-      </w:r>
-      <w:r>
-        <w:rPr>
-          <w:rFonts w:ascii="Arial" w:hAnsi="Arial" w:cs="Arial"/>
-          <w:sz w:val="20"/>
-          <w:szCs w:val="20"/>
-        </w:rPr>
-        <w:t>1.376e-93, a very low value</w:t>
-      </w:r>
-      <w:r>
-        <w:rPr>
-          <w:rFonts w:ascii="Arial" w:hAnsi="Arial" w:cs="Arial"/>
-          <w:sz w:val="20"/>
-          <w:szCs w:val="20"/>
-        </w:rPr>
-        <w:t>, well below the threshold of statistical significance (P&lt;0.05).</w:t>
-      </w:r>
-      <w:r>
-        <w:rPr>
-          <w:rFonts w:ascii="Arial" w:hAnsi="Arial" w:cs="Arial"/>
-          <w:sz w:val="20"/>
-          <w:szCs w:val="20"/>
-        </w:rPr>
-        <w:t xml:space="preserve"> To confirm that this wasn’t just due to the very low built area </w:t>
-      </w:r>
-      <w:r>
-        <w:rPr>
-          <w:rFonts w:ascii="Arial" w:hAnsi="Arial" w:cs="Arial"/>
-          <w:sz w:val="20"/>
-          <w:szCs w:val="20"/>
-        </w:rPr>
-        <w:t>values (seen on the right in Figure 4), we the</w:t>
-      </w:r>
-      <w:r>
-        <w:rPr>
-          <w:rFonts w:ascii="Arial" w:hAnsi="Arial" w:cs="Arial"/>
-          <w:sz w:val="20"/>
-          <w:szCs w:val="20"/>
-        </w:rPr>
-        <w:t>n</w:t>
-      </w:r>
-      <w:r>
-        <w:rPr>
-          <w:rFonts w:ascii="Arial" w:hAnsi="Arial" w:cs="Arial"/>
-          <w:sz w:val="20"/>
-          <w:szCs w:val="20"/>
-        </w:rPr>
-        <w:t xml:space="preserve"> performed a T-test comparing super area to carpet area</w:t>
-      </w:r>
-      <w:r>
-        <w:rPr>
-          <w:rFonts w:ascii="Arial" w:hAnsi="Arial" w:cs="Arial"/>
-          <w:sz w:val="20"/>
-          <w:szCs w:val="20"/>
-        </w:rPr>
-        <w:t xml:space="preserve">. This T-test also returned a P-value below 0.05, confirming </w:t>
-      </w:r>
-      <w:r>
-        <w:rPr>
-          <w:rFonts w:ascii="Arial" w:hAnsi="Arial" w:cs="Arial"/>
-          <w:sz w:val="20"/>
-          <w:szCs w:val="20"/>
-        </w:rPr>
-        <w:t>statistical significance and allowing us to confidently reject the null</w:t>
-      </w:r>
-      <w:r>
-        <w:rPr>
-          <w:rFonts w:ascii="Arial" w:hAnsi="Arial" w:cs="Arial"/>
-          <w:sz w:val="20"/>
-          <w:szCs w:val="20"/>
-        </w:rPr>
-        <w:t xml:space="preserve"> </w:t>
-      </w:r>
-      <w:r>
-        <w:rPr>
-          <w:rFonts w:ascii="Arial" w:hAnsi="Arial" w:cs="Arial"/>
-          <w:sz w:val="20"/>
-          <w:szCs w:val="20"/>
-        </w:rPr>
-        <w:t>hypothesis</w:t>
-      </w:r>
-      <w:r>
-        <w:rPr>
-          <w:rFonts w:ascii="Arial" w:hAnsi="Arial" w:cs="Arial"/>
-          <w:sz w:val="20"/>
-          <w:szCs w:val="20"/>
-        </w:rPr>
-        <w:t xml:space="preserve"> here.</w:t>
-      </w:r>
-    </w:p>
-    <w:p>
-      <w:pPr>
-        <w:rPr>
-          <w:rFonts w:ascii="Arial" w:hAnsi="Arial" w:cs="Arial"/>
-          <w:b/>
-          <w:bCs/>
-        </w:rPr>
-      </w:pPr>
-      <w:r>
-        <w:rPr>
-          <w:rFonts w:ascii="Arial" w:hAnsi="Arial" w:cs="Arial"/>
-          <w:b/>
-          <w:bCs/>
-        </w:rPr>
-        <w:t xml:space="preserve"> </w:t>
-      </w:r>
-      <w:r>
-        <w:rPr>
-          <w:rFonts w:ascii="Arial" w:hAnsi="Arial" w:cs="Arial"/>
-          <w:b/>
-          <w:bCs/>
-        </w:rPr>
-        <w:tab/>
-      </w:r>
-      <w:r>
-        <w:rPr>
-          <w:rFonts w:ascii="Arial" w:hAnsi="Arial" w:cs="Arial"/>
-          <w:b/>
-          <w:bCs/>
-        </w:rPr>
-        <w:tab/>
-      </w:r>
-    </w:p>
-    <w:p>
-      <w:pPr>
-        <w:rPr>
-          <w:rFonts w:ascii="Arial" w:hAnsi="Arial" w:cs="Arial"/>
           <w:b/>
           <w:bCs/>
         </w:rPr>
@@ -1542,13 +2124,13 @@
         <mc:AlternateContent>
           <mc:Choice Requires="wps">
             <w:drawing>
-              <wp:anchor distT="45720" distB="45720" distL="114300" distR="114300" simplePos="0" relativeHeight="251671552" behindDoc="0" locked="0" layoutInCell="1" allowOverlap="1" wp14:anchorId="537A5F87" wp14:editId="61524AC8">
+              <wp:anchor distT="45720" distB="45720" distL="114300" distR="114300" simplePos="0" relativeHeight="251671552" behindDoc="0" locked="0" layoutInCell="1" allowOverlap="1" wp14:anchorId="537A5F87" wp14:editId="7E1139A1">
                 <wp:simplePos x="0" y="0"/>
                 <wp:positionH relativeFrom="column">
-                  <wp:posOffset>292100</wp:posOffset>
+                  <wp:posOffset>285750</wp:posOffset>
                 </wp:positionH>
                 <wp:positionV relativeFrom="paragraph">
-                  <wp:posOffset>2341245</wp:posOffset>
+                  <wp:posOffset>1932940</wp:posOffset>
                 </wp:positionV>
                 <wp:extent cx="2360930" cy="1404620"/>
                 <wp:effectExtent l="0" t="0" r="0" b="0"/>
@@ -1585,6 +2167,7 @@
                         <w:txbxContent>
                           <w:p>
                             <w:pPr>
+                              <w:spacing w:after="0"/>
                               <w:rPr>
                                 <w:rFonts w:ascii="Arial" w:hAnsi="Arial" w:cs="Arial"/>
                                 <w:sz w:val="16"/>
@@ -1636,6 +2219,24 @@
                                 <w:szCs w:val="16"/>
                               </w:rPr>
                               <w:t xml:space="preserve"> vs. Rental Price.</w:t>
+                            </w:r>
+                          </w:p>
+                          <w:p>
+                            <w:pPr>
+                              <w:spacing w:after="0"/>
+                              <w:rPr>
+                                <w:rFonts w:ascii="Arial" w:hAnsi="Arial" w:cs="Arial"/>
+                                <w:sz w:val="16"/>
+                                <w:szCs w:val="16"/>
+                              </w:rPr>
+                            </w:pPr>
+                            <w:r>
+                              <w:rPr>
+                                <w:rFonts w:ascii="Arial" w:hAnsi="Arial" w:cs="Arial"/>
+                                <w:sz w:val="16"/>
+                                <w:szCs w:val="16"/>
+                              </w:rPr>
+                              <w:t>P&lt;0.0001.</w:t>
                             </w:r>
                           </w:p>
                         </w:txbxContent>
@@ -1657,11 +2258,12 @@
           </mc:Choice>
           <mc:Fallback>
             <w:pict>
-              <v:shape w14:anchorId="537A5F87" id="_x0000_s1030" type="#_x0000_t202" style="position:absolute;margin-left:23pt;margin-top:184.35pt;width:185.9pt;height:110.6pt;z-index:251671552;visibility:visible;mso-wrap-style:square;mso-width-percent:400;mso-height-percent:200;mso-wrap-distance-left:9pt;mso-wrap-distance-top:3.6pt;mso-wrap-distance-right:9pt;mso-wrap-distance-bottom:3.6pt;mso-position-horizontal:absolute;mso-position-horizontal-relative:text;mso-position-vertical:absolute;mso-position-vertical-relative:text;mso-width-percent:400;mso-height-percent:200;mso-width-relative:margin;mso-height-relative:margin;v-text-anchor:top" o:gfxdata="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" stroked="f">
+              <v:shape w14:anchorId="537A5F87" id="_x0000_s1030" type="#_x0000_t202" style="position:absolute;margin-left:22.5pt;margin-top:152.2pt;width:185.9pt;height:110.6pt;z-index:251671552;visibility:visible;mso-wrap-style:square;mso-width-percent:400;mso-height-percent:200;mso-wrap-distance-left:9pt;mso-wrap-distance-top:3.6pt;mso-wrap-distance-right:9pt;mso-wrap-distance-bottom:3.6pt;mso-position-horizontal:absolute;mso-position-horizontal-relative:text;mso-position-vertical:absolute;mso-position-vertical-relative:text;mso-width-percent:400;mso-height-percent:200;mso-width-relative:margin;mso-height-relative:margin;v-text-anchor:top" o:gfxdata="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" stroked="f">
                 <v:textbox style="mso-fit-shape-to-text:t">
                   <w:txbxContent>
                     <w:p>
                       <w:pPr>
+                        <w:spacing w:after="0"/>
                         <w:rPr>
                           <w:rFonts w:ascii="Arial" w:hAnsi="Arial" w:cs="Arial"/>
                           <w:sz w:val="16"/>
@@ -1713,6 +2315,24 @@
                           <w:szCs w:val="16"/>
                         </w:rPr>
                         <w:t xml:space="preserve"> vs. Rental Price.</w:t>
+                      </w:r>
+                    </w:p>
+                    <w:p>
+                      <w:pPr>
+                        <w:spacing w:after="0"/>
+                        <w:rPr>
+                          <w:rFonts w:ascii="Arial" w:hAnsi="Arial" w:cs="Arial"/>
+                          <w:sz w:val="16"/>
+                          <w:szCs w:val="16"/>
+                        </w:rPr>
+                      </w:pPr>
+                      <w:r>
+                        <w:rPr>
+                          <w:rFonts w:ascii="Arial" w:hAnsi="Arial" w:cs="Arial"/>
+                          <w:sz w:val="16"/>
+                          <w:szCs w:val="16"/>
+                        </w:rPr>
+                        <w:t>P&lt;0.0001.</w:t>
                       </w:r>
                     </w:p>
                   </w:txbxContent>
@@ -1728,21 +2348,288 @@
           <w:rFonts w:ascii="Arial" w:hAnsi="Arial" w:cs="Arial"/>
           <w:b/>
           <w:bCs/>
+        </w:rPr>
+        <w:t xml:space="preserve"> </w:t>
+      </w:r>
+      <w:r>
+        <w:rPr>
+          <w:rFonts w:ascii="Arial" w:hAnsi="Arial" w:cs="Arial"/>
+          <w:b/>
+          <w:bCs/>
+        </w:rPr>
+        <w:tab/>
+      </w:r>
+      <w:r>
+        <w:rPr>
+          <w:rFonts w:ascii="Arial" w:hAnsi="Arial" w:cs="Arial"/>
+          <w:b/>
+          <w:bCs/>
+        </w:rPr>
+        <w:tab/>
+      </w:r>
+    </w:p>
+    <w:p>
+      <w:pPr>
+        <w:rPr>
+          <w:rFonts w:ascii="Arial" w:hAnsi="Arial" w:cs="Arial"/>
+          <w:b/>
+          <w:bCs/>
+        </w:rPr>
+      </w:pPr>
+    </w:p>
+    <w:p>
+      <w:pPr>
+        <w:rPr>
+          <w:rFonts w:ascii="Arial" w:hAnsi="Arial" w:cs="Arial"/>
+          <w:sz w:val="20"/>
+          <w:szCs w:val="20"/>
+        </w:rPr>
+      </w:pPr>
+      <w:r>
+        <w:rPr>
+          <w:rFonts w:ascii="Arial" w:hAnsi="Arial" w:cs="Arial"/>
+          <w:sz w:val="20"/>
+          <w:szCs w:val="20"/>
+        </w:rPr>
+        <w:lastRenderedPageBreak/>
+        <w:t>Hypothesis: City affects rental price.</w:t>
+      </w:r>
+    </w:p>
+    <w:p>
+      <w:pPr>
+        <w:rPr>
+          <w:rFonts w:ascii="Arial" w:hAnsi="Arial" w:cs="Arial"/>
+          <w:b/>
+          <w:bCs/>
+        </w:rPr>
+      </w:pPr>
+      <w:r>
+        <w:rPr>
+          <w:rFonts w:ascii="Arial" w:hAnsi="Arial" w:cs="Arial"/>
+          <w:sz w:val="20"/>
+          <w:szCs w:val="20"/>
+        </w:rPr>
+        <w:t xml:space="preserve">It also appears that city has </w:t>
+      </w:r>
+      <w:r>
+        <w:rPr>
+          <w:rFonts w:ascii="Arial" w:hAnsi="Arial" w:cs="Arial"/>
+          <w:sz w:val="20"/>
+          <w:szCs w:val="20"/>
+        </w:rPr>
+        <w:t xml:space="preserve">an impact on rental prices. Similarly to above, we performed a one-way ANOVA which returned a P-value of </w:t>
+      </w:r>
+      <w:r>
+        <w:rPr>
+          <w:rFonts w:ascii="Arial" w:hAnsi="Arial" w:cs="Arial"/>
+          <w:sz w:val="20"/>
+          <w:szCs w:val="20"/>
+        </w:rPr>
+        <w:t>2.878e-309, an extremely low value</w:t>
+      </w:r>
+      <w:r>
+        <w:rPr>
+          <w:rFonts w:ascii="Arial" w:hAnsi="Arial" w:cs="Arial"/>
+          <w:sz w:val="20"/>
+          <w:szCs w:val="20"/>
+        </w:rPr>
+        <w:t xml:space="preserve">. Based on this we can reject the </w:t>
+      </w:r>
+      <w:r>
+        <w:rPr>
+          <w:rFonts w:ascii="Arial" w:hAnsi="Arial" w:cs="Arial"/>
+          <w:sz w:val="20"/>
+          <w:szCs w:val="20"/>
+        </w:rPr>
+        <w:t>null hypothesis</w:t>
+      </w:r>
+      <w:r>
+        <w:rPr>
+          <w:rFonts w:ascii="Arial" w:hAnsi="Arial" w:cs="Arial"/>
+          <w:sz w:val="20"/>
+          <w:szCs w:val="20"/>
+        </w:rPr>
+        <w:t xml:space="preserve"> here</w:t>
+      </w:r>
+      <w:r>
+        <w:rPr>
+          <w:rFonts w:ascii="Arial" w:hAnsi="Arial" w:cs="Arial"/>
+          <w:sz w:val="20"/>
+          <w:szCs w:val="20"/>
+        </w:rPr>
+        <w:t>, in favour of the alternative</w:t>
+      </w:r>
+      <w:r>
+        <w:rPr>
+          <w:rFonts w:ascii="Arial" w:hAnsi="Arial" w:cs="Arial"/>
+          <w:sz w:val="20"/>
+          <w:szCs w:val="20"/>
+        </w:rPr>
+        <w:t xml:space="preserve"> hypothesis</w:t>
+      </w:r>
+      <w:r>
+        <w:rPr>
+          <w:rFonts w:ascii="Arial" w:hAnsi="Arial" w:cs="Arial"/>
+          <w:sz w:val="20"/>
+          <w:szCs w:val="20"/>
+        </w:rPr>
+        <w:t>.</w:t>
+      </w:r>
+      <w:r>
+        <w:rPr>
+          <w:rFonts w:ascii="Arial" w:hAnsi="Arial" w:cs="Arial"/>
+          <w:sz w:val="20"/>
+          <w:szCs w:val="20"/>
+        </w:rPr>
+        <w:t xml:space="preserve"> It appears here </w:t>
+      </w:r>
+      <w:r>
+        <w:rPr>
+          <w:rFonts w:ascii="Arial" w:hAnsi="Arial" w:cs="Arial"/>
+          <w:sz w:val="20"/>
+          <w:szCs w:val="20"/>
+        </w:rPr>
+        <w:t>that</w:t>
+      </w:r>
+      <w:r>
+        <w:rPr>
+          <w:rFonts w:ascii="Arial" w:hAnsi="Arial" w:cs="Arial"/>
+          <w:sz w:val="20"/>
+          <w:szCs w:val="20"/>
+        </w:rPr>
+        <w:t xml:space="preserve"> Hyderabad </w:t>
+      </w:r>
+      <w:r>
+        <w:rPr>
+          <w:rFonts w:ascii="Arial" w:hAnsi="Arial" w:cs="Arial"/>
+          <w:sz w:val="20"/>
+          <w:szCs w:val="20"/>
+        </w:rPr>
+        <w:t>is</w:t>
+      </w:r>
+      <w:r>
+        <w:rPr>
+          <w:rFonts w:ascii="Arial" w:hAnsi="Arial" w:cs="Arial"/>
+          <w:sz w:val="20"/>
+          <w:szCs w:val="20"/>
+        </w:rPr>
+        <w:t xml:space="preserve"> the most expensive cit</w:t>
+      </w:r>
+      <w:r>
+        <w:rPr>
+          <w:rFonts w:ascii="Arial" w:hAnsi="Arial" w:cs="Arial"/>
+          <w:sz w:val="20"/>
+          <w:szCs w:val="20"/>
+        </w:rPr>
+        <w:t>y</w:t>
+      </w:r>
+      <w:r>
+        <w:rPr>
+          <w:rFonts w:ascii="Arial" w:hAnsi="Arial" w:cs="Arial"/>
+          <w:sz w:val="20"/>
+          <w:szCs w:val="20"/>
+        </w:rPr>
+        <w:t xml:space="preserve"> for rental properties</w:t>
+      </w:r>
+      <w:r>
+        <w:rPr>
+          <w:rFonts w:ascii="Arial" w:hAnsi="Arial" w:cs="Arial"/>
+          <w:sz w:val="20"/>
+          <w:szCs w:val="20"/>
+        </w:rPr>
+        <w:t xml:space="preserve"> by quite a large margin</w:t>
+      </w:r>
+      <w:r>
+        <w:rPr>
+          <w:rFonts w:ascii="Arial" w:hAnsi="Arial" w:cs="Arial"/>
+          <w:sz w:val="20"/>
+          <w:szCs w:val="20"/>
+        </w:rPr>
+        <w:t xml:space="preserve">, but further testing is required to confirm </w:t>
+      </w:r>
+      <w:r>
+        <w:rPr>
+          <w:rFonts w:ascii="Arial" w:hAnsi="Arial" w:cs="Arial"/>
+          <w:sz w:val="20"/>
+          <w:szCs w:val="20"/>
+        </w:rPr>
+        <w:t>this. Use of post-hoc analyses such as Tukey’s</w:t>
+      </w:r>
+      <w:r>
+        <w:rPr>
+          <w:rFonts w:ascii="Arial" w:hAnsi="Arial" w:cs="Arial"/>
+          <w:sz w:val="20"/>
+          <w:szCs w:val="20"/>
+        </w:rPr>
+        <w:t xml:space="preserve"> test or Bonferroni’s test would be useful in this regard.</w:t>
+      </w:r>
+      <w:r>
+        <w:rPr>
+          <w:rFonts w:ascii="Arial" w:hAnsi="Arial" w:cs="Arial"/>
+          <w:b/>
+          <w:bCs/>
+        </w:rPr>
+        <w:tab/>
+      </w:r>
+      <w:r>
+        <w:rPr>
+          <w:rFonts w:ascii="Arial" w:hAnsi="Arial" w:cs="Arial"/>
+          <w:b/>
+          <w:bCs/>
+        </w:rPr>
+        <w:tab/>
+      </w:r>
+      <w:r>
+        <w:rPr>
+          <w:rFonts w:ascii="Arial" w:hAnsi="Arial" w:cs="Arial"/>
+          <w:b/>
+          <w:bCs/>
+        </w:rPr>
+        <w:tab/>
+      </w:r>
+      <w:r>
+        <w:rPr>
+          <w:rFonts w:ascii="Arial" w:hAnsi="Arial" w:cs="Arial"/>
+          <w:b/>
+          <w:bCs/>
+        </w:rPr>
+        <w:tab/>
+      </w:r>
+    </w:p>
+    <w:p>
+      <w:pPr>
+        <w:rPr>
+          <w:rFonts w:ascii="Arial" w:hAnsi="Arial" w:cs="Arial"/>
+          <w:b/>
+          <w:bCs/>
+        </w:rPr>
+      </w:pPr>
+    </w:p>
+    <w:p>
+      <w:pPr>
+        <w:rPr>
+          <w:rFonts w:ascii="Arial" w:hAnsi="Arial" w:cs="Arial"/>
+          <w:b/>
+          <w:bCs/>
+        </w:rPr>
+      </w:pPr>
+      <w:r>
+        <w:rPr>
           <w:noProof/>
         </w:rPr>
         <w:drawing>
-          <wp:anchor distT="0" distB="0" distL="114300" distR="114300" simplePos="0" relativeHeight="251660288" behindDoc="0" locked="0" layoutInCell="1" allowOverlap="1" wp14:anchorId="5B6D6D54" wp14:editId="47604C7C">
+          <wp:anchor distT="0" distB="0" distL="114300" distR="114300" simplePos="0" relativeHeight="251685888" behindDoc="0" locked="0" layoutInCell="1" allowOverlap="1" wp14:anchorId="53BE1D72" wp14:editId="620EB4FD">
             <wp:simplePos x="0" y="0"/>
             <wp:positionH relativeFrom="margin">
               <wp:align>left</wp:align>
             </wp:positionH>
             <wp:positionV relativeFrom="paragraph">
-              <wp:posOffset>340995</wp:posOffset>
+              <wp:posOffset>248920</wp:posOffset>
             </wp:positionV>
-            <wp:extent cx="3041650" cy="2027555"/>
-            <wp:effectExtent l="0" t="0" r="0" b="0"/>
+            <wp:extent cx="2647950" cy="1765300"/>
+            <wp:effectExtent l="0" t="0" r="0" b="6350"/>
             <wp:wrapTopAndBottom/>
-            <wp:docPr id="3" name="Picture 3"/>
+            <wp:docPr id="20" name="Picture 20" descr="Chart, bar chart&#10;&#10;Description automatically generated"/>
             <wp:cNvGraphicFramePr>
               <a:graphicFrameLocks xmlns:a="http://schemas.openxmlformats.org/drawingml/2006/main" noChangeAspect="1"/>
             </wp:cNvGraphicFramePr>
@@ -1750,13 +2637,13 @@
               <a:graphicData uri="http://schemas.openxmlformats.org/drawingml/2006/picture">
                 <pic:pic xmlns:pic="http://schemas.openxmlformats.org/drawingml/2006/picture">
                   <pic:nvPicPr>
-                    <pic:cNvPr id="0" name="Picture 3"/>
+                    <pic:cNvPr id="20" name="Picture 20" descr="Chart, bar chart&#10;&#10;Description automatically generated"/>
                     <pic:cNvPicPr>
                       <a:picLocks noChangeAspect="1" noChangeArrowheads="1"/>
                     </pic:cNvPicPr>
                   </pic:nvPicPr>
                   <pic:blipFill>
-                    <a:blip r:embed="rId8">
+                    <a:blip r:embed="rId9">
                       <a:extLst>
                         <a:ext uri="{28A0092B-C50C-407E-A947-70E740481C1C}">
                           <a14:useLocalDpi xmlns:a14="http://schemas.microsoft.com/office/drawing/2010/main" val="0"/>
@@ -1771,7 +2658,7 @@
                   <pic:spPr bwMode="auto">
                     <a:xfrm>
                       <a:off x="0" y="0"/>
-                      <a:ext cx="3041650" cy="2027555"/>
+                      <a:ext cx="2647950" cy="1765300"/>
                     </a:xfrm>
                     <a:prstGeom prst="rect">
                       <a:avLst/>
@@ -1799,7 +2686,7 @@
           <w:b/>
           <w:bCs/>
         </w:rPr>
-        <w:t>Does city/location affect the price?</w:t>
+        <w:t>Does the furnishing status affect the price?</w:t>
       </w:r>
     </w:p>
     <w:p>
@@ -1813,288 +2700,18 @@
       <w:r>
         <w:rPr>
           <w:rFonts w:ascii="Arial" w:hAnsi="Arial" w:cs="Arial"/>
-          <w:b/>
-          <w:bCs/>
-        </w:rPr>
-        <w:t xml:space="preserve"> </w:t>
-      </w:r>
-      <w:r>
-        <w:rPr>
-          <w:rFonts w:ascii="Arial" w:hAnsi="Arial" w:cs="Arial"/>
-          <w:b/>
-          <w:bCs/>
-        </w:rPr>
-        <w:tab/>
-      </w:r>
-      <w:r>
-        <w:rPr>
-          <w:rFonts w:ascii="Arial" w:hAnsi="Arial" w:cs="Arial"/>
-          <w:b/>
-          <w:bCs/>
-        </w:rPr>
-        <w:tab/>
-      </w:r>
-    </w:p>
-    <w:p>
-      <w:pPr>
-        <w:rPr>
-          <w:rFonts w:ascii="Arial" w:hAnsi="Arial" w:cs="Arial"/>
-          <w:b/>
-          <w:bCs/>
-        </w:rPr>
-      </w:pPr>
-    </w:p>
-    <w:p>
-      <w:pPr>
-        <w:rPr>
-          <w:rFonts w:ascii="Arial" w:hAnsi="Arial" w:cs="Arial"/>
-          <w:b/>
-          <w:bCs/>
-        </w:rPr>
-      </w:pPr>
-      <w:r>
-        <w:rPr>
-          <w:rFonts w:ascii="Arial" w:hAnsi="Arial" w:cs="Arial"/>
-          <w:sz w:val="20"/>
-          <w:szCs w:val="20"/>
-        </w:rPr>
-        <w:t xml:space="preserve">It also appears that city has </w:t>
-      </w:r>
-      <w:r>
-        <w:rPr>
-          <w:rFonts w:ascii="Arial" w:hAnsi="Arial" w:cs="Arial"/>
-          <w:sz w:val="20"/>
-          <w:szCs w:val="20"/>
-        </w:rPr>
-        <w:t xml:space="preserve">an impact on rental prices. Similarly to above, we performed a one-way ANOVA which returned a P-value of </w:t>
-      </w:r>
-      <w:r>
-        <w:rPr>
-          <w:rFonts w:ascii="Arial" w:hAnsi="Arial" w:cs="Arial"/>
-          <w:sz w:val="20"/>
-          <w:szCs w:val="20"/>
-        </w:rPr>
-        <w:t>2.878e-309, an extremely low value</w:t>
-      </w:r>
-      <w:r>
-        <w:rPr>
-          <w:rFonts w:ascii="Arial" w:hAnsi="Arial" w:cs="Arial"/>
-          <w:sz w:val="20"/>
-          <w:szCs w:val="20"/>
-        </w:rPr>
-        <w:t xml:space="preserve">. Based on this we can reject the </w:t>
-      </w:r>
-      <w:r>
-        <w:rPr>
-          <w:rFonts w:ascii="Arial" w:hAnsi="Arial" w:cs="Arial"/>
-          <w:sz w:val="20"/>
-          <w:szCs w:val="20"/>
-        </w:rPr>
-        <w:t>null hypothesis</w:t>
-      </w:r>
-      <w:r>
-        <w:rPr>
-          <w:rFonts w:ascii="Arial" w:hAnsi="Arial" w:cs="Arial"/>
-          <w:sz w:val="20"/>
-          <w:szCs w:val="20"/>
-        </w:rPr>
-        <w:t xml:space="preserve"> here too.</w:t>
-      </w:r>
-      <w:r>
-        <w:rPr>
-          <w:rFonts w:ascii="Arial" w:hAnsi="Arial" w:cs="Arial"/>
-          <w:sz w:val="20"/>
-          <w:szCs w:val="20"/>
-        </w:rPr>
-        <w:t xml:space="preserve"> It appears here that Mumbai and Hyderabad are the most expensive cities for rental properties, but further testing is required to confirm </w:t>
-      </w:r>
-      <w:r>
-        <w:rPr>
-          <w:rFonts w:ascii="Arial" w:hAnsi="Arial" w:cs="Arial"/>
-          <w:sz w:val="20"/>
-          <w:szCs w:val="20"/>
-        </w:rPr>
-        <w:t>this. Use of post-hoc analyses such as Tukey’s</w:t>
-      </w:r>
-      <w:r>
-        <w:rPr>
-          <w:rFonts w:ascii="Arial" w:hAnsi="Arial" w:cs="Arial"/>
-          <w:sz w:val="20"/>
-          <w:szCs w:val="20"/>
-        </w:rPr>
-        <w:t xml:space="preserve"> test or Bonferroni’s test would be useful in this regard.</w:t>
-      </w:r>
-      <w:r>
-        <w:rPr>
-          <w:rFonts w:ascii="Arial" w:hAnsi="Arial" w:cs="Arial"/>
-          <w:b/>
-          <w:bCs/>
-        </w:rPr>
-        <w:tab/>
-      </w:r>
-      <w:r>
-        <w:rPr>
-          <w:rFonts w:ascii="Arial" w:hAnsi="Arial" w:cs="Arial"/>
-          <w:b/>
-          <w:bCs/>
-        </w:rPr>
-        <w:tab/>
-      </w:r>
-      <w:r>
-        <w:rPr>
-          <w:rFonts w:ascii="Arial" w:hAnsi="Arial" w:cs="Arial"/>
-          <w:b/>
-          <w:bCs/>
-        </w:rPr>
-        <w:tab/>
-      </w:r>
-      <w:r>
-        <w:rPr>
-          <w:rFonts w:ascii="Arial" w:hAnsi="Arial" w:cs="Arial"/>
-          <w:b/>
-          <w:bCs/>
-        </w:rPr>
-        <w:tab/>
-      </w:r>
-    </w:p>
-    <w:p>
-      <w:pPr>
-        <w:rPr>
-          <w:rFonts w:ascii="Arial" w:hAnsi="Arial" w:cs="Arial"/>
-          <w:b/>
-          <w:bCs/>
-        </w:rPr>
-      </w:pPr>
-    </w:p>
-    <w:p>
-      <w:pPr>
-        <w:rPr>
-          <w:rFonts w:ascii="Arial" w:hAnsi="Arial" w:cs="Arial"/>
-          <w:b/>
-          <w:bCs/>
-        </w:rPr>
-      </w:pPr>
-    </w:p>
-    <w:p>
-      <w:pPr>
-        <w:rPr>
-          <w:rFonts w:ascii="Arial" w:hAnsi="Arial" w:cs="Arial"/>
-          <w:b/>
-          <w:bCs/>
-        </w:rPr>
-      </w:pPr>
-    </w:p>
-    <w:p>
-      <w:pPr>
-        <w:rPr>
-          <w:rFonts w:ascii="Arial" w:hAnsi="Arial" w:cs="Arial"/>
-          <w:b/>
-          <w:bCs/>
-        </w:rPr>
-      </w:pPr>
-      <w:r>
-        <w:rPr>
-          <w:rFonts w:ascii="Arial" w:hAnsi="Arial" w:cs="Arial"/>
-          <w:b/>
-          <w:bCs/>
-          <w:noProof/>
-        </w:rPr>
-        <w:lastRenderedPageBreak/>
-        <w:drawing>
-          <wp:anchor distT="0" distB="0" distL="114300" distR="114300" simplePos="0" relativeHeight="251662336" behindDoc="0" locked="0" layoutInCell="1" allowOverlap="1" wp14:anchorId="78915D03" wp14:editId="12FBFCCC">
-            <wp:simplePos x="0" y="0"/>
-            <wp:positionH relativeFrom="margin">
-              <wp:align>left</wp:align>
-            </wp:positionH>
-            <wp:positionV relativeFrom="paragraph">
-              <wp:posOffset>281940</wp:posOffset>
-            </wp:positionV>
-            <wp:extent cx="2717800" cy="1811655"/>
-            <wp:effectExtent l="0" t="0" r="0" b="0"/>
-            <wp:wrapTopAndBottom/>
-            <wp:docPr id="4" name="Picture 4" descr="Icon&#10;&#10;Description automatically generated"/>
-            <wp:cNvGraphicFramePr>
-              <a:graphicFrameLocks xmlns:a="http://schemas.openxmlformats.org/drawingml/2006/main" noChangeAspect="1"/>
-            </wp:cNvGraphicFramePr>
-            <a:graphic xmlns:a="http://schemas.openxmlformats.org/drawingml/2006/main">
-              <a:graphicData uri="http://schemas.openxmlformats.org/drawingml/2006/picture">
-                <pic:pic xmlns:pic="http://schemas.openxmlformats.org/drawingml/2006/picture">
-                  <pic:nvPicPr>
-                    <pic:cNvPr id="4" name="Picture 4" descr="Icon&#10;&#10;Description automatically generated"/>
-                    <pic:cNvPicPr>
-                      <a:picLocks noChangeAspect="1" noChangeArrowheads="1"/>
-                    </pic:cNvPicPr>
-                  </pic:nvPicPr>
-                  <pic:blipFill>
-                    <a:blip r:embed="rId9">
-                      <a:extLst>
-                        <a:ext uri="{28A0092B-C50C-407E-A947-70E740481C1C}">
-                          <a14:useLocalDpi xmlns:a14="http://schemas.microsoft.com/office/drawing/2010/main" val="0"/>
-                        </a:ext>
-                      </a:extLst>
-                    </a:blip>
-                    <a:srcRect/>
-                    <a:stretch>
-                      <a:fillRect/>
-                    </a:stretch>
-                  </pic:blipFill>
-                  <pic:spPr bwMode="auto">
-                    <a:xfrm>
-                      <a:off x="0" y="0"/>
-                      <a:ext cx="2717800" cy="1811655"/>
-                    </a:xfrm>
-                    <a:prstGeom prst="rect">
-                      <a:avLst/>
-                    </a:prstGeom>
-                    <a:noFill/>
-                    <a:ln>
-                      <a:noFill/>
-                    </a:ln>
-                  </pic:spPr>
-                </pic:pic>
-              </a:graphicData>
-            </a:graphic>
-            <wp14:sizeRelH relativeFrom="margin">
-              <wp14:pctWidth>0</wp14:pctWidth>
-            </wp14:sizeRelH>
-            <wp14:sizeRelV relativeFrom="margin">
-              <wp14:pctHeight>0</wp14:pctHeight>
-            </wp14:sizeRelV>
-          </wp:anchor>
-        </w:drawing>
-      </w:r>
-      <w:r>
-        <w:rPr>
-          <w:rFonts w:ascii="Arial" w:hAnsi="Arial" w:cs="Arial"/>
-          <w:b/>
-          <w:bCs/>
-        </w:rPr>
-        <w:t>Does the furnishing status affect the price?</w:t>
-      </w:r>
-    </w:p>
-    <w:p>
-      <w:pPr>
-        <w:rPr>
-          <w:rFonts w:ascii="Arial" w:hAnsi="Arial" w:cs="Arial"/>
-          <w:b/>
-          <w:bCs/>
-        </w:rPr>
-      </w:pPr>
-      <w:r>
-        <w:rPr>
-          <w:rFonts w:ascii="Arial" w:hAnsi="Arial" w:cs="Arial"/>
           <w:noProof/>
         </w:rPr>
         <mc:AlternateContent>
           <mc:Choice Requires="wps">
             <w:drawing>
-              <wp:anchor distT="45720" distB="45720" distL="114300" distR="114300" simplePos="0" relativeHeight="251678720" behindDoc="0" locked="0" layoutInCell="1" allowOverlap="1" wp14:anchorId="52650664" wp14:editId="1F2149AF">
+              <wp:anchor distT="45720" distB="45720" distL="114300" distR="114300" simplePos="0" relativeHeight="251678720" behindDoc="0" locked="0" layoutInCell="1" allowOverlap="1" wp14:anchorId="52650664" wp14:editId="51760E72">
                 <wp:simplePos x="0" y="0"/>
                 <wp:positionH relativeFrom="column">
                   <wp:posOffset>158750</wp:posOffset>
                 </wp:positionH>
                 <wp:positionV relativeFrom="paragraph">
-                  <wp:posOffset>1817370</wp:posOffset>
+                  <wp:posOffset>1753870</wp:posOffset>
                 </wp:positionV>
                 <wp:extent cx="2360930" cy="1404620"/>
                 <wp:effectExtent l="0" t="0" r="0" b="0"/>
@@ -2131,6 +2748,7 @@
                         <w:txbxContent>
                           <w:p>
                             <w:pPr>
+                              <w:spacing w:after="0"/>
                               <w:rPr>
                                 <w:rFonts w:ascii="Arial" w:hAnsi="Arial" w:cs="Arial"/>
                                 <w:sz w:val="16"/>
@@ -2182,6 +2800,24 @@
                                 <w:szCs w:val="16"/>
                               </w:rPr>
                               <w:t xml:space="preserve"> vs. Rental Price.</w:t>
+                            </w:r>
+                          </w:p>
+                          <w:p>
+                            <w:pPr>
+                              <w:spacing w:after="0"/>
+                              <w:rPr>
+                                <w:rFonts w:ascii="Arial" w:hAnsi="Arial" w:cs="Arial"/>
+                                <w:sz w:val="16"/>
+                                <w:szCs w:val="16"/>
+                              </w:rPr>
+                            </w:pPr>
+                            <w:r>
+                              <w:rPr>
+                                <w:rFonts w:ascii="Arial" w:hAnsi="Arial" w:cs="Arial"/>
+                                <w:sz w:val="16"/>
+                                <w:szCs w:val="16"/>
+                              </w:rPr>
+                              <w:t>P&lt;0.0001.</w:t>
                             </w:r>
                           </w:p>
                         </w:txbxContent>
@@ -2203,11 +2839,12 @@
           </mc:Choice>
           <mc:Fallback>
             <w:pict>
-              <v:shape w14:anchorId="52650664" id="_x0000_s1031" type="#_x0000_t202" style="position:absolute;margin-left:12.5pt;margin-top:143.1pt;width:185.9pt;height:110.6pt;z-index:251678720;visibility:visible;mso-wrap-style:square;mso-width-percent:400;mso-height-percent:200;mso-wrap-distance-left:9pt;mso-wrap-distance-top:3.6pt;mso-wrap-distance-right:9pt;mso-wrap-distance-bottom:3.6pt;mso-position-horizontal:absolute;mso-position-horizontal-relative:text;mso-position-vertical:absolute;mso-position-vertical-relative:text;mso-width-percent:400;mso-height-percent:200;mso-width-relative:margin;mso-height-relative:margin;v-text-anchor:top" o:gfxdata="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" stroked="f">
+              <v:shape w14:anchorId="52650664" id="_x0000_s1031" type="#_x0000_t202" style="position:absolute;margin-left:12.5pt;margin-top:138.1pt;width:185.9pt;height:110.6pt;z-index:251678720;visibility:visible;mso-wrap-style:square;mso-width-percent:400;mso-height-percent:200;mso-wrap-distance-left:9pt;mso-wrap-distance-top:3.6pt;mso-wrap-distance-right:9pt;mso-wrap-distance-bottom:3.6pt;mso-position-horizontal:absolute;mso-position-horizontal-relative:text;mso-position-vertical:absolute;mso-position-vertical-relative:text;mso-width-percent:400;mso-height-percent:200;mso-width-relative:margin;mso-height-relative:margin;v-text-anchor:top" o:gfxdata="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" stroked="f">
                 <v:textbox style="mso-fit-shape-to-text:t">
                   <w:txbxContent>
                     <w:p>
                       <w:pPr>
+                        <w:spacing w:after="0"/>
                         <w:rPr>
                           <w:rFonts w:ascii="Arial" w:hAnsi="Arial" w:cs="Arial"/>
                           <w:sz w:val="16"/>
@@ -2259,6 +2896,24 @@
                           <w:szCs w:val="16"/>
                         </w:rPr>
                         <w:t xml:space="preserve"> vs. Rental Price.</w:t>
+                      </w:r>
+                    </w:p>
+                    <w:p>
+                      <w:pPr>
+                        <w:spacing w:after="0"/>
+                        <w:rPr>
+                          <w:rFonts w:ascii="Arial" w:hAnsi="Arial" w:cs="Arial"/>
+                          <w:sz w:val="16"/>
+                          <w:szCs w:val="16"/>
+                        </w:rPr>
+                      </w:pPr>
+                      <w:r>
+                        <w:rPr>
+                          <w:rFonts w:ascii="Arial" w:hAnsi="Arial" w:cs="Arial"/>
+                          <w:sz w:val="16"/>
+                          <w:szCs w:val="16"/>
+                        </w:rPr>
+                        <w:t>P&lt;0.0001.</w:t>
                       </w:r>
                     </w:p>
                   </w:txbxContent>
@@ -2307,8 +2962,8 @@
       <w:pPr>
         <w:rPr>
           <w:rFonts w:ascii="Arial" w:hAnsi="Arial" w:cs="Arial"/>
-          <w:b/>
-          <w:bCs/>
+          <w:sz w:val="20"/>
+          <w:szCs w:val="20"/>
         </w:rPr>
       </w:pPr>
       <w:r>
@@ -2317,111 +2972,15 @@
           <w:sz w:val="20"/>
           <w:szCs w:val="20"/>
         </w:rPr>
-        <w:t>Again</w:t>
-      </w:r>
-      <w:r>
-        <w:rPr>
-          <w:rFonts w:ascii="Arial" w:hAnsi="Arial" w:cs="Arial"/>
-          <w:sz w:val="20"/>
-          <w:szCs w:val="20"/>
-        </w:rPr>
-        <w:t>,</w:t>
-      </w:r>
-      <w:r>
-        <w:rPr>
-          <w:rFonts w:ascii="Arial" w:hAnsi="Arial" w:cs="Arial"/>
-          <w:sz w:val="20"/>
-          <w:szCs w:val="20"/>
-        </w:rPr>
-        <w:t xml:space="preserve"> the P-value obtained from a one-way ANOVA </w:t>
-      </w:r>
-      <w:r>
-        <w:rPr>
-          <w:rFonts w:ascii="Arial" w:hAnsi="Arial" w:cs="Arial"/>
-          <w:sz w:val="20"/>
-          <w:szCs w:val="20"/>
-        </w:rPr>
-        <w:t>(</w:t>
-      </w:r>
-      <w:r>
-        <w:rPr>
-          <w:rFonts w:ascii="Arial" w:hAnsi="Arial" w:cs="Arial"/>
-          <w:sz w:val="20"/>
-          <w:szCs w:val="20"/>
-        </w:rPr>
-        <w:t>P=</w:t>
-      </w:r>
-      <w:r>
-        <w:rPr>
-          <w:rFonts w:ascii="Arial" w:hAnsi="Arial" w:cs="Arial"/>
-          <w:sz w:val="20"/>
-          <w:szCs w:val="20"/>
-        </w:rPr>
-        <w:t>2.049e-39</w:t>
-      </w:r>
-      <w:r>
-        <w:rPr>
-          <w:rFonts w:ascii="Arial" w:hAnsi="Arial" w:cs="Arial"/>
-          <w:sz w:val="20"/>
-          <w:szCs w:val="20"/>
-        </w:rPr>
-        <w:t>)</w:t>
-      </w:r>
-      <w:r>
-        <w:rPr>
-          <w:rFonts w:ascii="Arial" w:hAnsi="Arial" w:cs="Arial"/>
-          <w:sz w:val="20"/>
-          <w:szCs w:val="20"/>
-        </w:rPr>
-        <w:t xml:space="preserve"> support the hypothesis that furnishing status affects rental price</w:t>
-      </w:r>
-      <w:r>
-        <w:rPr>
-          <w:rFonts w:ascii="Arial" w:hAnsi="Arial" w:cs="Arial"/>
-          <w:sz w:val="20"/>
-          <w:szCs w:val="20"/>
-        </w:rPr>
-        <w:t>. Allowing us to reject the null</w:t>
-      </w:r>
-      <w:r>
-        <w:rPr>
-          <w:rFonts w:ascii="Arial" w:hAnsi="Arial" w:cs="Arial"/>
-          <w:sz w:val="20"/>
-          <w:szCs w:val="20"/>
-        </w:rPr>
-        <w:t xml:space="preserve"> </w:t>
-      </w:r>
-      <w:r>
-        <w:rPr>
-          <w:rFonts w:ascii="Arial" w:hAnsi="Arial" w:cs="Arial"/>
-          <w:sz w:val="20"/>
-          <w:szCs w:val="20"/>
-        </w:rPr>
-        <w:t xml:space="preserve">hypothesis. </w:t>
-      </w:r>
-      <w:r>
-        <w:rPr>
-          <w:rFonts w:ascii="Arial" w:hAnsi="Arial" w:cs="Arial"/>
-          <w:sz w:val="20"/>
-          <w:szCs w:val="20"/>
-        </w:rPr>
-        <w:t xml:space="preserve">Here, </w:t>
-      </w:r>
-      <w:r>
-        <w:rPr>
-          <w:rFonts w:ascii="Arial" w:hAnsi="Arial" w:cs="Arial"/>
-          <w:sz w:val="20"/>
-          <w:szCs w:val="20"/>
-        </w:rPr>
-        <w:t xml:space="preserve">semi-furnished properties surprisingly appear to be the most expensive. However, as previously stated, </w:t>
-      </w:r>
-      <w:r>
-        <w:rPr>
-          <w:rFonts w:ascii="Arial" w:hAnsi="Arial" w:cs="Arial"/>
-          <w:sz w:val="20"/>
-          <w:szCs w:val="20"/>
-        </w:rPr>
-        <w:t>further testing is needed to confirm or refute this.</w:t>
+        <w:t xml:space="preserve">Hypothesis: </w:t>
+      </w:r>
+      <w:r>
+        <w:rPr>
+          <w:rFonts w:ascii="Arial" w:hAnsi="Arial" w:cs="Arial"/>
+          <w:sz w:val="20"/>
+          <w:szCs w:val="20"/>
+        </w:rPr>
+        <w:t>Furnishing status affects rental price.</w:t>
       </w:r>
     </w:p>
     <w:p>
@@ -2435,34 +2994,146 @@
       <w:r>
         <w:rPr>
           <w:rFonts w:ascii="Arial" w:hAnsi="Arial" w:cs="Arial"/>
-          <w:b/>
-          <w:bCs/>
-        </w:rPr>
-        <w:tab/>
-      </w:r>
-      <w:r>
-        <w:rPr>
-          <w:rFonts w:ascii="Arial" w:hAnsi="Arial" w:cs="Arial"/>
-          <w:b/>
-          <w:bCs/>
-        </w:rPr>
-        <w:tab/>
-      </w:r>
-      <w:r>
-        <w:rPr>
-          <w:rFonts w:ascii="Arial" w:hAnsi="Arial" w:cs="Arial"/>
-          <w:b/>
-          <w:bCs/>
-        </w:rPr>
-        <w:tab/>
-      </w:r>
-      <w:r>
-        <w:rPr>
-          <w:rFonts w:ascii="Arial" w:hAnsi="Arial" w:cs="Arial"/>
-          <w:b/>
-          <w:bCs/>
-        </w:rPr>
-        <w:tab/>
+          <w:sz w:val="20"/>
+          <w:szCs w:val="20"/>
+        </w:rPr>
+        <w:t>Again</w:t>
+      </w:r>
+      <w:r>
+        <w:rPr>
+          <w:rFonts w:ascii="Arial" w:hAnsi="Arial" w:cs="Arial"/>
+          <w:sz w:val="20"/>
+          <w:szCs w:val="20"/>
+        </w:rPr>
+        <w:t>,</w:t>
+      </w:r>
+      <w:r>
+        <w:rPr>
+          <w:rFonts w:ascii="Arial" w:hAnsi="Arial" w:cs="Arial"/>
+          <w:sz w:val="20"/>
+          <w:szCs w:val="20"/>
+        </w:rPr>
+        <w:t xml:space="preserve"> the P-value obtained from a one-way ANOVA </w:t>
+      </w:r>
+      <w:r>
+        <w:rPr>
+          <w:rFonts w:ascii="Arial" w:hAnsi="Arial" w:cs="Arial"/>
+          <w:sz w:val="20"/>
+          <w:szCs w:val="20"/>
+        </w:rPr>
+        <w:t>(</w:t>
+      </w:r>
+      <w:r>
+        <w:rPr>
+          <w:rFonts w:ascii="Arial" w:hAnsi="Arial" w:cs="Arial"/>
+          <w:sz w:val="20"/>
+          <w:szCs w:val="20"/>
+        </w:rPr>
+        <w:t>P=</w:t>
+      </w:r>
+      <w:r>
+        <w:rPr>
+          <w:rFonts w:ascii="Arial" w:hAnsi="Arial" w:cs="Arial"/>
+          <w:sz w:val="20"/>
+          <w:szCs w:val="20"/>
+        </w:rPr>
+        <w:t>2.049e-39</w:t>
+      </w:r>
+      <w:r>
+        <w:rPr>
+          <w:rFonts w:ascii="Arial" w:hAnsi="Arial" w:cs="Arial"/>
+          <w:sz w:val="20"/>
+          <w:szCs w:val="20"/>
+        </w:rPr>
+        <w:t>)</w:t>
+      </w:r>
+      <w:r>
+        <w:rPr>
+          <w:rFonts w:ascii="Arial" w:hAnsi="Arial" w:cs="Arial"/>
+          <w:sz w:val="20"/>
+          <w:szCs w:val="20"/>
+        </w:rPr>
+        <w:t xml:space="preserve"> indicates statistical significance and</w:t>
+      </w:r>
+      <w:r>
+        <w:rPr>
+          <w:rFonts w:ascii="Arial" w:hAnsi="Arial" w:cs="Arial"/>
+          <w:sz w:val="20"/>
+          <w:szCs w:val="20"/>
+        </w:rPr>
+        <w:t xml:space="preserve"> support</w:t>
+      </w:r>
+      <w:r>
+        <w:rPr>
+          <w:rFonts w:ascii="Arial" w:hAnsi="Arial" w:cs="Arial"/>
+          <w:sz w:val="20"/>
+          <w:szCs w:val="20"/>
+        </w:rPr>
+        <w:t>s</w:t>
+      </w:r>
+      <w:r>
+        <w:rPr>
+          <w:rFonts w:ascii="Arial" w:hAnsi="Arial" w:cs="Arial"/>
+          <w:sz w:val="20"/>
+          <w:szCs w:val="20"/>
+        </w:rPr>
+        <w:t xml:space="preserve"> the hypothesis that furnishing status affects rental price</w:t>
+      </w:r>
+      <w:r>
+        <w:rPr>
+          <w:rFonts w:ascii="Arial" w:hAnsi="Arial" w:cs="Arial"/>
+          <w:sz w:val="20"/>
+          <w:szCs w:val="20"/>
+        </w:rPr>
+        <w:t>. Allowing us to reject the null</w:t>
+      </w:r>
+      <w:r>
+        <w:rPr>
+          <w:rFonts w:ascii="Arial" w:hAnsi="Arial" w:cs="Arial"/>
+          <w:sz w:val="20"/>
+          <w:szCs w:val="20"/>
+        </w:rPr>
+        <w:t xml:space="preserve"> </w:t>
+      </w:r>
+      <w:r>
+        <w:rPr>
+          <w:rFonts w:ascii="Arial" w:hAnsi="Arial" w:cs="Arial"/>
+          <w:sz w:val="20"/>
+          <w:szCs w:val="20"/>
+        </w:rPr>
+        <w:t xml:space="preserve">hypothesis. </w:t>
+      </w:r>
+      <w:r>
+        <w:rPr>
+          <w:rFonts w:ascii="Arial" w:hAnsi="Arial" w:cs="Arial"/>
+          <w:sz w:val="20"/>
+          <w:szCs w:val="20"/>
+        </w:rPr>
+        <w:t xml:space="preserve">Here, </w:t>
+      </w:r>
+      <w:r>
+        <w:rPr>
+          <w:rFonts w:ascii="Arial" w:hAnsi="Arial" w:cs="Arial"/>
+          <w:sz w:val="20"/>
+          <w:szCs w:val="20"/>
+        </w:rPr>
+        <w:t xml:space="preserve">it seems that, on average, the more furnished the rental property is, the more expensive it will be. </w:t>
+      </w:r>
+      <w:r>
+        <w:rPr>
+          <w:rFonts w:ascii="Arial" w:hAnsi="Arial" w:cs="Arial"/>
+          <w:sz w:val="20"/>
+          <w:szCs w:val="20"/>
+        </w:rPr>
+        <w:t xml:space="preserve">However, as previously stated, </w:t>
+      </w:r>
+      <w:r>
+        <w:rPr>
+          <w:rFonts w:ascii="Arial" w:hAnsi="Arial" w:cs="Arial"/>
+          <w:sz w:val="20"/>
+          <w:szCs w:val="20"/>
+        </w:rPr>
+        <w:t>further testing is needed to confirm or refute this.</w:t>
       </w:r>
     </w:p>
     <w:p>
@@ -2476,21 +3147,61 @@
       <w:r>
         <w:rPr>
           <w:rFonts w:ascii="Arial" w:hAnsi="Arial" w:cs="Arial"/>
+          <w:b/>
+          <w:bCs/>
+        </w:rPr>
+        <w:tab/>
+      </w:r>
+      <w:r>
+        <w:rPr>
+          <w:rFonts w:ascii="Arial" w:hAnsi="Arial" w:cs="Arial"/>
+          <w:b/>
+          <w:bCs/>
+        </w:rPr>
+        <w:tab/>
+      </w:r>
+      <w:r>
+        <w:rPr>
+          <w:rFonts w:ascii="Arial" w:hAnsi="Arial" w:cs="Arial"/>
+          <w:b/>
+          <w:bCs/>
+        </w:rPr>
+        <w:tab/>
+      </w:r>
+      <w:r>
+        <w:rPr>
+          <w:rFonts w:ascii="Arial" w:hAnsi="Arial" w:cs="Arial"/>
+          <w:b/>
+          <w:bCs/>
+        </w:rPr>
+        <w:tab/>
+      </w:r>
+    </w:p>
+    <w:p>
+      <w:pPr>
+        <w:rPr>
+          <w:rFonts w:ascii="Arial" w:hAnsi="Arial" w:cs="Arial"/>
+          <w:b/>
+          <w:bCs/>
+        </w:rPr>
+      </w:pPr>
+      <w:r>
+        <w:rPr>
           <w:noProof/>
         </w:rPr>
         <w:drawing>
-          <wp:anchor distT="0" distB="0" distL="114300" distR="114300" simplePos="0" relativeHeight="251663360" behindDoc="0" locked="0" layoutInCell="1" allowOverlap="1" wp14:anchorId="747E1A7C" wp14:editId="18175C30">
+          <wp:anchor distT="0" distB="0" distL="114300" distR="114300" simplePos="0" relativeHeight="251686912" behindDoc="0" locked="0" layoutInCell="1" allowOverlap="1" wp14:anchorId="782674E0" wp14:editId="4C11CF60">
             <wp:simplePos x="0" y="0"/>
             <wp:positionH relativeFrom="margin">
-              <wp:align>left</wp:align>
+              <wp:posOffset>-635</wp:posOffset>
             </wp:positionH>
             <wp:positionV relativeFrom="paragraph">
-              <wp:posOffset>408305</wp:posOffset>
+              <wp:posOffset>220980</wp:posOffset>
             </wp:positionV>
-            <wp:extent cx="2609850" cy="1739900"/>
-            <wp:effectExtent l="0" t="0" r="0" b="0"/>
+            <wp:extent cx="2705735" cy="1803400"/>
+            <wp:effectExtent l="0" t="0" r="0" b="6350"/>
             <wp:wrapTopAndBottom/>
-            <wp:docPr id="5" name="Picture 5"/>
+            <wp:docPr id="21" name="Picture 21"/>
             <wp:cNvGraphicFramePr>
               <a:graphicFrameLocks xmlns:a="http://schemas.openxmlformats.org/drawingml/2006/main" noChangeAspect="1"/>
             </wp:cNvGraphicFramePr>
@@ -2498,7 +3209,7 @@
               <a:graphicData uri="http://schemas.openxmlformats.org/drawingml/2006/picture">
                 <pic:pic xmlns:pic="http://schemas.openxmlformats.org/drawingml/2006/picture">
                   <pic:nvPicPr>
-                    <pic:cNvPr id="0" name="Picture 5"/>
+                    <pic:cNvPr id="21" name="Picture 21"/>
                     <pic:cNvPicPr>
                       <a:picLocks noChangeAspect="1" noChangeArrowheads="1"/>
                     </pic:cNvPicPr>
@@ -2519,7 +3230,7 @@
                   <pic:spPr bwMode="auto">
                     <a:xfrm>
                       <a:off x="0" y="0"/>
-                      <a:ext cx="2609850" cy="1739900"/>
+                      <a:ext cx="2705735" cy="1803400"/>
                     </a:xfrm>
                     <a:prstGeom prst="rect">
                       <a:avLst/>
@@ -2566,13 +3277,13 @@
         <mc:AlternateContent>
           <mc:Choice Requires="wps">
             <w:drawing>
-              <wp:anchor distT="45720" distB="45720" distL="114300" distR="114300" simplePos="0" relativeHeight="251680768" behindDoc="0" locked="0" layoutInCell="1" allowOverlap="1" wp14:anchorId="71B691A3" wp14:editId="5609C2EB">
+              <wp:anchor distT="45720" distB="45720" distL="114300" distR="114300" simplePos="0" relativeHeight="251680768" behindDoc="0" locked="0" layoutInCell="1" allowOverlap="1" wp14:anchorId="71B691A3" wp14:editId="0026D325">
                 <wp:simplePos x="0" y="0"/>
                 <wp:positionH relativeFrom="column">
                   <wp:posOffset>203200</wp:posOffset>
                 </wp:positionH>
                 <wp:positionV relativeFrom="paragraph">
-                  <wp:posOffset>1880235</wp:posOffset>
+                  <wp:posOffset>1759585</wp:posOffset>
                 </wp:positionV>
                 <wp:extent cx="2360930" cy="1404620"/>
                 <wp:effectExtent l="0" t="0" r="0" b="0"/>
@@ -2609,6 +3320,7 @@
                         <w:txbxContent>
                           <w:p>
                             <w:pPr>
+                              <w:spacing w:after="0"/>
                               <w:rPr>
                                 <w:rFonts w:ascii="Arial" w:hAnsi="Arial" w:cs="Arial"/>
                                 <w:sz w:val="16"/>
@@ -2660,6 +3372,24 @@
                                 <w:szCs w:val="16"/>
                               </w:rPr>
                               <w:t xml:space="preserve"> vs. Rental Price.</w:t>
+                            </w:r>
+                          </w:p>
+                          <w:p>
+                            <w:pPr>
+                              <w:spacing w:after="0"/>
+                              <w:rPr>
+                                <w:rFonts w:ascii="Arial" w:hAnsi="Arial" w:cs="Arial"/>
+                                <w:sz w:val="16"/>
+                                <w:szCs w:val="16"/>
+                              </w:rPr>
+                            </w:pPr>
+                            <w:r>
+                              <w:rPr>
+                                <w:rFonts w:ascii="Arial" w:hAnsi="Arial" w:cs="Arial"/>
+                                <w:sz w:val="16"/>
+                                <w:szCs w:val="16"/>
+                              </w:rPr>
+                              <w:t>P&lt;0.0001.</w:t>
                             </w:r>
                           </w:p>
                         </w:txbxContent>
@@ -2681,11 +3411,12 @@
           </mc:Choice>
           <mc:Fallback>
             <w:pict>
-              <v:shape w14:anchorId="71B691A3" id="_x0000_s1032" type="#_x0000_t202" style="position:absolute;margin-left:16pt;margin-top:148.05pt;width:185.9pt;height:110.6pt;z-index:251680768;visibility:visible;mso-wrap-style:square;mso-width-percent:400;mso-height-percent:200;mso-wrap-distance-left:9pt;mso-wrap-distance-top:3.6pt;mso-wrap-distance-right:9pt;mso-wrap-distance-bottom:3.6pt;mso-position-horizontal:absolute;mso-position-horizontal-relative:text;mso-position-vertical:absolute;mso-position-vertical-relative:text;mso-width-percent:400;mso-height-percent:200;mso-width-relative:margin;mso-height-relative:margin;v-text-anchor:top" o:gfxdata="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" stroked="f">
+              <v:shape w14:anchorId="71B691A3" id="_x0000_s1032" type="#_x0000_t202" style="position:absolute;margin-left:16pt;margin-top:138.55pt;width:185.9pt;height:110.6pt;z-index:251680768;visibility:visible;mso-wrap-style:square;mso-width-percent:400;mso-height-percent:200;mso-wrap-distance-left:9pt;mso-wrap-distance-top:3.6pt;mso-wrap-distance-right:9pt;mso-wrap-distance-bottom:3.6pt;mso-position-horizontal:absolute;mso-position-horizontal-relative:text;mso-position-vertical:absolute;mso-position-vertical-relative:text;mso-width-percent:400;mso-height-percent:200;mso-width-relative:margin;mso-height-relative:margin;v-text-anchor:top" o:gfxdata="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" stroked="f">
                 <v:textbox style="mso-fit-shape-to-text:t">
                   <w:txbxContent>
                     <w:p>
                       <w:pPr>
+                        <w:spacing w:after="0"/>
                         <w:rPr>
                           <w:rFonts w:ascii="Arial" w:hAnsi="Arial" w:cs="Arial"/>
                           <w:sz w:val="16"/>
@@ -2737,6 +3468,24 @@
                           <w:szCs w:val="16"/>
                         </w:rPr>
                         <w:t xml:space="preserve"> vs. Rental Price.</w:t>
+                      </w:r>
+                    </w:p>
+                    <w:p>
+                      <w:pPr>
+                        <w:spacing w:after="0"/>
+                        <w:rPr>
+                          <w:rFonts w:ascii="Arial" w:hAnsi="Arial" w:cs="Arial"/>
+                          <w:sz w:val="16"/>
+                          <w:szCs w:val="16"/>
+                        </w:rPr>
+                      </w:pPr>
+                      <w:r>
+                        <w:rPr>
+                          <w:rFonts w:ascii="Arial" w:hAnsi="Arial" w:cs="Arial"/>
+                          <w:sz w:val="16"/>
+                          <w:szCs w:val="16"/>
+                        </w:rPr>
+                        <w:t>P&lt;0.0001.</w:t>
                       </w:r>
                     </w:p>
                   </w:txbxContent>
@@ -2787,6 +3536,23 @@
           <w:sz w:val="20"/>
           <w:szCs w:val="20"/>
         </w:rPr>
+        <w:t>Hypothesis: Point of Contact affects rental price.</w:t>
+      </w:r>
+    </w:p>
+    <w:p>
+      <w:pPr>
+        <w:rPr>
+          <w:rFonts w:ascii="Arial" w:hAnsi="Arial" w:cs="Arial"/>
+          <w:sz w:val="20"/>
+          <w:szCs w:val="20"/>
+        </w:rPr>
+      </w:pPr>
+      <w:r>
+        <w:rPr>
+          <w:rFonts w:ascii="Arial" w:hAnsi="Arial" w:cs="Arial"/>
+          <w:sz w:val="20"/>
+          <w:szCs w:val="20"/>
+        </w:rPr>
         <w:t>Point of contact seems to affect rental prices, as P=</w:t>
       </w:r>
       <w:r>
@@ -2837,15 +3603,88 @@
           <w:sz w:val="20"/>
           <w:szCs w:val="20"/>
         </w:rPr>
-        <w:t>reject the null hypothesis here.</w:t>
-      </w:r>
-      <w:r>
-        <w:rPr>
-          <w:rFonts w:ascii="Arial" w:hAnsi="Arial" w:cs="Arial"/>
-          <w:sz w:val="20"/>
-          <w:szCs w:val="20"/>
-        </w:rPr>
-        <w:t xml:space="preserve"> It appears that rentals listed with their point of contact as “contact agent” tend to be more expensive, though further testing is needed.</w:t>
+        <w:t>reject the null hypothesis here</w:t>
+      </w:r>
+      <w:r>
+        <w:rPr>
+          <w:rFonts w:ascii="Arial" w:hAnsi="Arial" w:cs="Arial"/>
+          <w:sz w:val="20"/>
+          <w:szCs w:val="20"/>
+        </w:rPr>
+        <w:t>, as the</w:t>
+      </w:r>
+      <w:r>
+        <w:rPr>
+          <w:rFonts w:ascii="Arial" w:hAnsi="Arial" w:cs="Arial"/>
+          <w:sz w:val="20"/>
+          <w:szCs w:val="20"/>
+        </w:rPr>
+        <w:t xml:space="preserve"> results support the alternative hypothesis</w:t>
+      </w:r>
+      <w:r>
+        <w:rPr>
+          <w:rFonts w:ascii="Arial" w:hAnsi="Arial" w:cs="Arial"/>
+          <w:sz w:val="20"/>
+          <w:szCs w:val="20"/>
+        </w:rPr>
+        <w:t>.</w:t>
+      </w:r>
+      <w:r>
+        <w:rPr>
+          <w:rFonts w:ascii="Arial" w:hAnsi="Arial" w:cs="Arial"/>
+          <w:sz w:val="20"/>
+          <w:szCs w:val="20"/>
+        </w:rPr>
+        <w:t xml:space="preserve"> It appears that rentals listed with their point of contact as “contact agent” tend to be </w:t>
+      </w:r>
+      <w:r>
+        <w:rPr>
+          <w:rFonts w:ascii="Arial" w:hAnsi="Arial" w:cs="Arial"/>
+          <w:sz w:val="20"/>
+          <w:szCs w:val="20"/>
+        </w:rPr>
+        <w:t>by far the cheapest</w:t>
+      </w:r>
+      <w:r>
+        <w:rPr>
+          <w:rFonts w:ascii="Arial" w:hAnsi="Arial" w:cs="Arial"/>
+          <w:sz w:val="20"/>
+          <w:szCs w:val="20"/>
+        </w:rPr>
+        <w:t>,</w:t>
+      </w:r>
+      <w:r>
+        <w:rPr>
+          <w:rFonts w:ascii="Arial" w:hAnsi="Arial" w:cs="Arial"/>
+          <w:sz w:val="20"/>
+          <w:szCs w:val="20"/>
+        </w:rPr>
+        <w:t xml:space="preserve"> while “contact owner” is the </w:t>
+      </w:r>
+      <w:r>
+        <w:rPr>
+          <w:rFonts w:ascii="Arial" w:hAnsi="Arial" w:cs="Arial"/>
+          <w:sz w:val="20"/>
+          <w:szCs w:val="20"/>
+        </w:rPr>
+        <w:lastRenderedPageBreak/>
+        <w:t>most expensive,</w:t>
+      </w:r>
+      <w:r>
+        <w:rPr>
+          <w:rFonts w:ascii="Arial" w:hAnsi="Arial" w:cs="Arial"/>
+          <w:sz w:val="20"/>
+          <w:szCs w:val="20"/>
+        </w:rPr>
+        <w:t xml:space="preserve"> though further testing is needed.</w:t>
+      </w:r>
+      <w:r>
+        <w:rPr>
+          <w:rFonts w:ascii="Arial" w:hAnsi="Arial" w:cs="Arial"/>
+          <w:sz w:val="20"/>
+          <w:szCs w:val="20"/>
+        </w:rPr>
+        <w:t xml:space="preserve"> Conclusions shouldn’t be drawn from the “contact builder” column, as it has a sample size of n=1.</w:t>
       </w:r>
     </w:p>
     <w:p>
@@ -2863,27 +3702,19 @@
           <w:rFonts w:ascii="Arial" w:hAnsi="Arial" w:cs="Arial"/>
           <w:b/>
           <w:bCs/>
-          <w:sz w:val="20"/>
-          <w:szCs w:val="20"/>
-        </w:rPr>
-      </w:pPr>
-      <w:r>
-        <w:rPr>
-          <w:rFonts w:ascii="Arial" w:hAnsi="Arial" w:cs="Arial"/>
-          <w:b/>
-          <w:bCs/>
-          <w:sz w:val="20"/>
-          <w:szCs w:val="20"/>
-        </w:rPr>
-        <w:t>*</w:t>
-      </w:r>
-      <w:r>
-        <w:rPr>
-          <w:rFonts w:ascii="Arial" w:hAnsi="Arial" w:cs="Arial"/>
           <w:sz w:val="18"/>
           <w:szCs w:val="18"/>
         </w:rPr>
-        <w:t xml:space="preserve"> </w:t>
+      </w:pPr>
+      <w:r>
+        <w:rPr>
+          <w:rFonts w:ascii="Arial" w:hAnsi="Arial" w:cs="Arial"/>
+          <w:b/>
+          <w:bCs/>
+          <w:sz w:val="20"/>
+          <w:szCs w:val="20"/>
+        </w:rPr>
+        <w:t>*</w:t>
       </w:r>
       <w:r>
         <w:rPr>
@@ -2891,165 +3722,205 @@
           <w:sz w:val="18"/>
           <w:szCs w:val="18"/>
         </w:rPr>
+        <w:t xml:space="preserve"> </w:t>
+      </w:r>
+      <w:r>
+        <w:rPr>
+          <w:rFonts w:ascii="Arial" w:hAnsi="Arial" w:cs="Arial"/>
+          <w:sz w:val="16"/>
+          <w:szCs w:val="16"/>
+        </w:rPr>
         <w:t>T</w:t>
       </w:r>
       <w:r>
         <w:rPr>
           <w:rFonts w:ascii="Arial" w:hAnsi="Arial" w:cs="Arial"/>
-          <w:sz w:val="18"/>
-          <w:szCs w:val="18"/>
+          <w:sz w:val="16"/>
+          <w:szCs w:val="16"/>
         </w:rPr>
         <w:t>his obviously can’t be</w:t>
       </w:r>
       <w:r>
         <w:rPr>
           <w:rFonts w:ascii="Arial" w:hAnsi="Arial" w:cs="Arial"/>
-          <w:sz w:val="18"/>
-          <w:szCs w:val="18"/>
+          <w:sz w:val="16"/>
+          <w:szCs w:val="16"/>
         </w:rPr>
         <w:t xml:space="preserve"> an</w:t>
       </w:r>
       <w:r>
         <w:rPr>
           <w:rFonts w:ascii="Arial" w:hAnsi="Arial" w:cs="Arial"/>
-          <w:sz w:val="18"/>
-          <w:szCs w:val="18"/>
+          <w:sz w:val="16"/>
+          <w:szCs w:val="16"/>
         </w:rPr>
         <w:t xml:space="preserve"> accurate</w:t>
       </w:r>
       <w:r>
         <w:rPr>
           <w:rFonts w:ascii="Arial" w:hAnsi="Arial" w:cs="Arial"/>
-          <w:sz w:val="18"/>
-          <w:szCs w:val="18"/>
+          <w:sz w:val="16"/>
+          <w:szCs w:val="16"/>
         </w:rPr>
         <w:t xml:space="preserve"> P-value</w:t>
       </w:r>
       <w:r>
         <w:rPr>
           <w:rFonts w:ascii="Arial" w:hAnsi="Arial" w:cs="Arial"/>
-          <w:sz w:val="18"/>
-          <w:szCs w:val="18"/>
+          <w:sz w:val="16"/>
+          <w:szCs w:val="16"/>
         </w:rPr>
         <w:t xml:space="preserve">, but </w:t>
       </w:r>
       <w:r>
         <w:rPr>
           <w:rFonts w:ascii="Arial" w:hAnsi="Arial" w:cs="Arial"/>
-          <w:sz w:val="18"/>
-          <w:szCs w:val="18"/>
+          <w:sz w:val="16"/>
+          <w:szCs w:val="16"/>
         </w:rPr>
         <w:t xml:space="preserve">after much googling and discussing this </w:t>
       </w:r>
       <w:r>
         <w:rPr>
           <w:rFonts w:ascii="Arial" w:hAnsi="Arial" w:cs="Arial"/>
-          <w:sz w:val="18"/>
-          <w:szCs w:val="18"/>
+          <w:sz w:val="16"/>
+          <w:szCs w:val="16"/>
         </w:rPr>
         <w:t xml:space="preserve">odd P-value with the </w:t>
       </w:r>
       <w:r>
         <w:rPr>
           <w:rFonts w:ascii="Arial" w:hAnsi="Arial" w:cs="Arial"/>
-          <w:sz w:val="18"/>
-          <w:szCs w:val="18"/>
+          <w:sz w:val="16"/>
+          <w:szCs w:val="16"/>
         </w:rPr>
         <w:t>tutors</w:t>
       </w:r>
       <w:r>
         <w:rPr>
           <w:rFonts w:ascii="Arial" w:hAnsi="Arial" w:cs="Arial"/>
-          <w:sz w:val="18"/>
-          <w:szCs w:val="18"/>
+          <w:sz w:val="16"/>
+          <w:szCs w:val="16"/>
         </w:rPr>
         <w:t xml:space="preserve">, the most likely conclusion </w:t>
       </w:r>
       <w:r>
         <w:rPr>
           <w:rFonts w:ascii="Arial" w:hAnsi="Arial" w:cs="Arial"/>
-          <w:sz w:val="18"/>
-          <w:szCs w:val="18"/>
+          <w:sz w:val="16"/>
+          <w:szCs w:val="16"/>
         </w:rPr>
         <w:t>we found is</w:t>
       </w:r>
       <w:r>
         <w:rPr>
           <w:rFonts w:ascii="Arial" w:hAnsi="Arial" w:cs="Arial"/>
-          <w:sz w:val="18"/>
-          <w:szCs w:val="18"/>
+          <w:sz w:val="16"/>
+          <w:szCs w:val="16"/>
         </w:rPr>
         <w:t xml:space="preserve"> that Python has </w:t>
       </w:r>
       <w:r>
         <w:rPr>
           <w:rFonts w:ascii="Arial" w:hAnsi="Arial" w:cs="Arial"/>
-          <w:sz w:val="18"/>
-          <w:szCs w:val="18"/>
+          <w:sz w:val="16"/>
+          <w:szCs w:val="16"/>
         </w:rPr>
         <w:t xml:space="preserve">a </w:t>
       </w:r>
       <w:r>
         <w:rPr>
           <w:rFonts w:ascii="Arial" w:hAnsi="Arial" w:cs="Arial"/>
-          <w:sz w:val="18"/>
-          <w:szCs w:val="18"/>
+          <w:sz w:val="16"/>
+          <w:szCs w:val="16"/>
         </w:rPr>
         <w:t xml:space="preserve">cut off for P-values, where P-values below a certain threshold will just </w:t>
       </w:r>
       <w:r>
         <w:rPr>
           <w:rFonts w:ascii="Arial" w:hAnsi="Arial" w:cs="Arial"/>
-          <w:sz w:val="18"/>
-          <w:szCs w:val="18"/>
+          <w:sz w:val="16"/>
+          <w:szCs w:val="16"/>
         </w:rPr>
         <w:t>appear</w:t>
       </w:r>
       <w:r>
         <w:rPr>
           <w:rFonts w:ascii="Arial" w:hAnsi="Arial" w:cs="Arial"/>
-          <w:sz w:val="18"/>
-          <w:szCs w:val="18"/>
+          <w:sz w:val="16"/>
+          <w:szCs w:val="16"/>
         </w:rPr>
         <w:t xml:space="preserve"> as 0</w:t>
       </w:r>
       <w:r>
         <w:rPr>
           <w:rFonts w:ascii="Arial" w:hAnsi="Arial" w:cs="Arial"/>
-          <w:sz w:val="18"/>
-          <w:szCs w:val="18"/>
+          <w:sz w:val="16"/>
+          <w:szCs w:val="16"/>
         </w:rPr>
         <w:t>.</w:t>
       </w:r>
       <w:r>
         <w:rPr>
           <w:rFonts w:ascii="Arial" w:hAnsi="Arial" w:cs="Arial"/>
-          <w:sz w:val="18"/>
-          <w:szCs w:val="18"/>
-        </w:rPr>
-        <w:t xml:space="preserve"> To check that this wasn’t</w:t>
-      </w:r>
-      <w:r>
-        <w:rPr>
-          <w:rFonts w:ascii="Arial" w:hAnsi="Arial" w:cs="Arial"/>
-          <w:sz w:val="18"/>
-          <w:szCs w:val="18"/>
-        </w:rPr>
-        <w:t xml:space="preserve"> just</w:t>
-      </w:r>
-      <w:r>
-        <w:rPr>
-          <w:rFonts w:ascii="Arial" w:hAnsi="Arial" w:cs="Arial"/>
-          <w:sz w:val="18"/>
-          <w:szCs w:val="18"/>
-        </w:rPr>
-        <w:t xml:space="preserve"> being caused by the small Contact Builder column, we also did a T-test </w:t>
-      </w:r>
-      <w:r>
-        <w:rPr>
-          <w:rFonts w:ascii="Arial" w:hAnsi="Arial" w:cs="Arial"/>
-          <w:sz w:val="18"/>
-          <w:szCs w:val="18"/>
+          <w:sz w:val="16"/>
+          <w:szCs w:val="16"/>
+        </w:rPr>
+        <w:t xml:space="preserve"> To check that this wasn’t being caused by the</w:t>
+      </w:r>
+      <w:r>
+        <w:rPr>
+          <w:rFonts w:ascii="Arial" w:hAnsi="Arial" w:cs="Arial"/>
+          <w:sz w:val="16"/>
+          <w:szCs w:val="16"/>
+        </w:rPr>
+        <w:t xml:space="preserve"> low sample size of the</w:t>
+      </w:r>
+      <w:r>
+        <w:rPr>
+          <w:rFonts w:ascii="Arial" w:hAnsi="Arial" w:cs="Arial"/>
+          <w:sz w:val="16"/>
+          <w:szCs w:val="16"/>
+        </w:rPr>
+        <w:t xml:space="preserve"> Contact Builder column, we </w:t>
+      </w:r>
+      <w:r>
+        <w:rPr>
+          <w:rFonts w:ascii="Arial" w:hAnsi="Arial" w:cs="Arial"/>
+          <w:sz w:val="16"/>
+          <w:szCs w:val="16"/>
+        </w:rPr>
+        <w:t xml:space="preserve">did </w:t>
+      </w:r>
+      <w:r>
+        <w:rPr>
+          <w:rFonts w:ascii="Arial" w:hAnsi="Arial" w:cs="Arial"/>
+          <w:sz w:val="16"/>
+          <w:szCs w:val="16"/>
+        </w:rPr>
+        <w:t xml:space="preserve">also </w:t>
+      </w:r>
+      <w:r>
+        <w:rPr>
+          <w:rFonts w:ascii="Arial" w:hAnsi="Arial" w:cs="Arial"/>
+          <w:sz w:val="16"/>
+          <w:szCs w:val="16"/>
+        </w:rPr>
+        <w:t>do</w:t>
+      </w:r>
+      <w:r>
+        <w:rPr>
+          <w:rFonts w:ascii="Arial" w:hAnsi="Arial" w:cs="Arial"/>
+          <w:sz w:val="16"/>
+          <w:szCs w:val="16"/>
+        </w:rPr>
+        <w:t xml:space="preserve"> a T-test </w:t>
+      </w:r>
+      <w:r>
+        <w:rPr>
+          <w:rFonts w:ascii="Arial" w:hAnsi="Arial" w:cs="Arial"/>
+          <w:sz w:val="16"/>
+          <w:szCs w:val="16"/>
         </w:rPr>
         <w:t>between Contact Owner and Contact Agent, which also returned P=0.</w:t>
       </w:r>
@@ -3064,23 +3935,21 @@
       </w:pPr>
       <w:r>
         <w:rPr>
-          <w:rFonts w:ascii="Arial" w:hAnsi="Arial" w:cs="Arial"/>
           <w:noProof/>
         </w:rPr>
-        <w:lastRenderedPageBreak/>
         <w:drawing>
-          <wp:anchor distT="0" distB="0" distL="114300" distR="114300" simplePos="0" relativeHeight="251664384" behindDoc="0" locked="0" layoutInCell="1" allowOverlap="1" wp14:anchorId="5B850D03" wp14:editId="05D8E531">
+          <wp:anchor distT="0" distB="0" distL="114300" distR="114300" simplePos="0" relativeHeight="251687936" behindDoc="0" locked="0" layoutInCell="1" allowOverlap="1" wp14:anchorId="3F3CF246" wp14:editId="321BA4F9">
             <wp:simplePos x="0" y="0"/>
             <wp:positionH relativeFrom="margin">
               <wp:align>left</wp:align>
             </wp:positionH>
             <wp:positionV relativeFrom="paragraph">
-              <wp:posOffset>388620</wp:posOffset>
+              <wp:posOffset>260350</wp:posOffset>
             </wp:positionV>
-            <wp:extent cx="2790825" cy="1860550"/>
-            <wp:effectExtent l="0" t="0" r="0" b="6350"/>
+            <wp:extent cx="2838450" cy="1892300"/>
+            <wp:effectExtent l="0" t="0" r="0" b="0"/>
             <wp:wrapTopAndBottom/>
-            <wp:docPr id="6" name="Picture 6"/>
+            <wp:docPr id="22" name="Picture 22"/>
             <wp:cNvGraphicFramePr>
               <a:graphicFrameLocks xmlns:a="http://schemas.openxmlformats.org/drawingml/2006/main" noChangeAspect="1"/>
             </wp:cNvGraphicFramePr>
@@ -3088,7 +3957,7 @@
               <a:graphicData uri="http://schemas.openxmlformats.org/drawingml/2006/picture">
                 <pic:pic xmlns:pic="http://schemas.openxmlformats.org/drawingml/2006/picture">
                   <pic:nvPicPr>
-                    <pic:cNvPr id="0" name="Picture 6"/>
+                    <pic:cNvPr id="0" name="Picture 14"/>
                     <pic:cNvPicPr>
                       <a:picLocks noChangeAspect="1" noChangeArrowheads="1"/>
                     </pic:cNvPicPr>
@@ -3109,7 +3978,7 @@
                   <pic:spPr bwMode="auto">
                     <a:xfrm>
                       <a:off x="0" y="0"/>
-                      <a:ext cx="2790825" cy="1860550"/>
+                      <a:ext cx="2838450" cy="1892300"/>
                     </a:xfrm>
                     <a:prstGeom prst="rect">
                       <a:avLst/>
@@ -3122,12 +3991,6 @@
                 </pic:pic>
               </a:graphicData>
             </a:graphic>
-            <wp14:sizeRelH relativeFrom="margin">
-              <wp14:pctWidth>0</wp14:pctWidth>
-            </wp14:sizeRelH>
-            <wp14:sizeRelV relativeFrom="margin">
-              <wp14:pctHeight>0</wp14:pctHeight>
-            </wp14:sizeRelV>
           </wp:anchor>
         </w:drawing>
       </w:r>
@@ -3138,6 +4001,9 @@
           <w:bCs/>
         </w:rPr>
         <w:t>Does the number of bathrooms affect the price?</w:t>
+      </w:r>
+      <w:r>
+        <w:t xml:space="preserve"> </w:t>
       </w:r>
     </w:p>
     <w:p>
@@ -3156,13 +4022,13 @@
         <mc:AlternateContent>
           <mc:Choice Requires="wps">
             <w:drawing>
-              <wp:anchor distT="45720" distB="45720" distL="114300" distR="114300" simplePos="0" relativeHeight="251682816" behindDoc="0" locked="0" layoutInCell="1" allowOverlap="1" wp14:anchorId="5B83B5E5" wp14:editId="56854443">
+              <wp:anchor distT="45720" distB="45720" distL="114300" distR="114300" simplePos="0" relativeHeight="251682816" behindDoc="0" locked="0" layoutInCell="1" allowOverlap="1" wp14:anchorId="5B83B5E5" wp14:editId="1CEDB398">
                 <wp:simplePos x="0" y="0"/>
                 <wp:positionH relativeFrom="column">
-                  <wp:posOffset>209550</wp:posOffset>
+                  <wp:posOffset>177800</wp:posOffset>
                 </wp:positionH>
                 <wp:positionV relativeFrom="paragraph">
-                  <wp:posOffset>1985645</wp:posOffset>
+                  <wp:posOffset>1884045</wp:posOffset>
                 </wp:positionV>
                 <wp:extent cx="2673350" cy="1404620"/>
                 <wp:effectExtent l="0" t="0" r="0" b="0"/>
@@ -3199,6 +4065,7 @@
                         <w:txbxContent>
                           <w:p>
                             <w:pPr>
+                              <w:spacing w:after="0"/>
                               <w:rPr>
                                 <w:rFonts w:ascii="Arial" w:hAnsi="Arial" w:cs="Arial"/>
                                 <w:sz w:val="16"/>
@@ -3250,6 +4117,24 @@
                                 <w:szCs w:val="16"/>
                               </w:rPr>
                               <w:t xml:space="preserve"> vs. Rental Price.</w:t>
+                            </w:r>
+                          </w:p>
+                          <w:p>
+                            <w:pPr>
+                              <w:spacing w:after="0"/>
+                              <w:rPr>
+                                <w:rFonts w:ascii="Arial" w:hAnsi="Arial" w:cs="Arial"/>
+                                <w:sz w:val="16"/>
+                                <w:szCs w:val="16"/>
+                              </w:rPr>
+                            </w:pPr>
+                            <w:r>
+                              <w:rPr>
+                                <w:rFonts w:ascii="Arial" w:hAnsi="Arial" w:cs="Arial"/>
+                                <w:sz w:val="16"/>
+                                <w:szCs w:val="16"/>
+                              </w:rPr>
+                              <w:t>P&lt;0.0001.</w:t>
                             </w:r>
                           </w:p>
                         </w:txbxContent>
@@ -3271,11 +4156,12 @@
           </mc:Choice>
           <mc:Fallback>
             <w:pict>
-              <v:shape w14:anchorId="5B83B5E5" id="_x0000_s1033" type="#_x0000_t202" style="position:absolute;margin-left:16.5pt;margin-top:156.35pt;width:210.5pt;height:110.6pt;z-index:251682816;visibility:visible;mso-wrap-style:square;mso-width-percent:0;mso-height-percent:200;mso-wrap-distance-left:9pt;mso-wrap-distance-top:3.6pt;mso-wrap-distance-right:9pt;mso-wrap-distance-bottom:3.6pt;mso-position-horizontal:absolute;mso-position-horizontal-relative:text;mso-position-vertical:absolute;mso-position-vertical-relative:text;mso-width-percent:0;mso-height-percent:200;mso-width-relative:margin;mso-height-relative:margin;v-text-anchor:top" o:gfxdata="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" stroked="f">
+              <v:shape w14:anchorId="5B83B5E5" id="_x0000_s1033" type="#_x0000_t202" style="position:absolute;margin-left:14pt;margin-top:148.35pt;width:210.5pt;height:110.6pt;z-index:251682816;visibility:visible;mso-wrap-style:square;mso-width-percent:0;mso-height-percent:200;mso-wrap-distance-left:9pt;mso-wrap-distance-top:3.6pt;mso-wrap-distance-right:9pt;mso-wrap-distance-bottom:3.6pt;mso-position-horizontal:absolute;mso-position-horizontal-relative:text;mso-position-vertical:absolute;mso-position-vertical-relative:text;mso-width-percent:0;mso-height-percent:200;mso-width-relative:margin;mso-height-relative:margin;v-text-anchor:top" o:gfxdata="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" stroked="f">
                 <v:textbox style="mso-fit-shape-to-text:t">
                   <w:txbxContent>
                     <w:p>
                       <w:pPr>
+                        <w:spacing w:after="0"/>
                         <w:rPr>
                           <w:rFonts w:ascii="Arial" w:hAnsi="Arial" w:cs="Arial"/>
                           <w:sz w:val="16"/>
@@ -3327,6 +4213,24 @@
                           <w:szCs w:val="16"/>
                         </w:rPr>
                         <w:t xml:space="preserve"> vs. Rental Price.</w:t>
+                      </w:r>
+                    </w:p>
+                    <w:p>
+                      <w:pPr>
+                        <w:spacing w:after="0"/>
+                        <w:rPr>
+                          <w:rFonts w:ascii="Arial" w:hAnsi="Arial" w:cs="Arial"/>
+                          <w:sz w:val="16"/>
+                          <w:szCs w:val="16"/>
+                        </w:rPr>
+                      </w:pPr>
+                      <w:r>
+                        <w:rPr>
+                          <w:rFonts w:ascii="Arial" w:hAnsi="Arial" w:cs="Arial"/>
+                          <w:sz w:val="16"/>
+                          <w:szCs w:val="16"/>
+                        </w:rPr>
+                        <w:t>P&lt;0.0001.</w:t>
                       </w:r>
                     </w:p>
                   </w:txbxContent>
@@ -3416,64 +4320,114 @@
           <w:sz w:val="20"/>
           <w:szCs w:val="20"/>
         </w:rPr>
-        <w:t>As P=</w:t>
-      </w:r>
-      <w:r>
-        <w:rPr>
-          <w:rFonts w:ascii="Arial" w:hAnsi="Arial" w:cs="Arial"/>
-          <w:sz w:val="20"/>
-          <w:szCs w:val="20"/>
-        </w:rPr>
-        <w:t>4.209e-277</w:t>
-      </w:r>
-      <w:r>
-        <w:rPr>
-          <w:rFonts w:ascii="Arial" w:hAnsi="Arial" w:cs="Arial"/>
-          <w:sz w:val="20"/>
-          <w:szCs w:val="20"/>
-        </w:rPr>
-        <w:t xml:space="preserve">, </w:t>
-      </w:r>
-      <w:r>
-        <w:rPr>
-          <w:rFonts w:ascii="Arial" w:hAnsi="Arial" w:cs="Arial"/>
-          <w:sz w:val="20"/>
-          <w:szCs w:val="20"/>
-        </w:rPr>
-        <w:t xml:space="preserve">there seems to be a statistically significant difference here too, confirming </w:t>
-      </w:r>
-      <w:r>
-        <w:rPr>
-          <w:rFonts w:ascii="Arial" w:hAnsi="Arial" w:cs="Arial"/>
-          <w:sz w:val="20"/>
-          <w:szCs w:val="20"/>
-        </w:rPr>
-        <w:t xml:space="preserve">our hypothesis that number of bathrooms does impact rental price. However, the pattern observed is not as predicted, where we would expect that more bathrooms may be correlated with higher prices, it appears that </w:t>
-      </w:r>
-      <w:r>
-        <w:rPr>
-          <w:rFonts w:ascii="Arial" w:hAnsi="Arial" w:cs="Arial"/>
-          <w:sz w:val="20"/>
-          <w:szCs w:val="20"/>
-        </w:rPr>
-        <w:t>three bathroom properties are, on average, the most expensive.</w:t>
+        <w:t>Hypothesis: Rentals with a greater number of bathrooms are more expensive.</w:t>
       </w:r>
     </w:p>
     <w:p>
       <w:pPr>
         <w:rPr>
           <w:rFonts w:ascii="Arial" w:hAnsi="Arial" w:cs="Arial"/>
-          <w:b/>
-          <w:bCs/>
+          <w:sz w:val="20"/>
+          <w:szCs w:val="20"/>
         </w:rPr>
       </w:pPr>
       <w:r>
         <w:rPr>
           <w:rFonts w:ascii="Arial" w:hAnsi="Arial" w:cs="Arial"/>
+          <w:sz w:val="20"/>
+          <w:szCs w:val="20"/>
+        </w:rPr>
+        <w:t>As P=</w:t>
+      </w:r>
+      <w:r>
+        <w:rPr>
+          <w:rFonts w:ascii="Arial" w:hAnsi="Arial" w:cs="Arial"/>
+          <w:sz w:val="20"/>
+          <w:szCs w:val="20"/>
+        </w:rPr>
+        <w:t>4.209e-277</w:t>
+      </w:r>
+      <w:r>
+        <w:rPr>
+          <w:rFonts w:ascii="Arial" w:hAnsi="Arial" w:cs="Arial"/>
+          <w:sz w:val="20"/>
+          <w:szCs w:val="20"/>
+        </w:rPr>
+        <w:t xml:space="preserve"> (obtained from one-way ANOVA)</w:t>
+      </w:r>
+      <w:r>
+        <w:rPr>
+          <w:rFonts w:ascii="Arial" w:hAnsi="Arial" w:cs="Arial"/>
+          <w:sz w:val="20"/>
+          <w:szCs w:val="20"/>
+        </w:rPr>
+        <w:t xml:space="preserve">, </w:t>
+      </w:r>
+      <w:r>
+        <w:rPr>
+          <w:rFonts w:ascii="Arial" w:hAnsi="Arial" w:cs="Arial"/>
+          <w:sz w:val="20"/>
+          <w:szCs w:val="20"/>
+        </w:rPr>
+        <w:t>there seems to be a statistically significant difference here too</w:t>
+      </w:r>
+      <w:r>
+        <w:rPr>
+          <w:rFonts w:ascii="Arial" w:hAnsi="Arial" w:cs="Arial"/>
+          <w:sz w:val="20"/>
+          <w:szCs w:val="20"/>
+        </w:rPr>
+        <w:t>, indicating that number of bathrooms does impact rental price. The trend observed here is also in line with expectations</w:t>
+      </w:r>
+      <w:r>
+        <w:rPr>
+          <w:rFonts w:ascii="Arial" w:hAnsi="Arial" w:cs="Arial"/>
+          <w:sz w:val="20"/>
+          <w:szCs w:val="20"/>
+        </w:rPr>
+        <w:t>, as rental price seems to increase proportional to the number of bathrooms</w:t>
+      </w:r>
+      <w:r>
+        <w:rPr>
+          <w:rFonts w:ascii="Arial" w:hAnsi="Arial" w:cs="Arial"/>
+          <w:sz w:val="20"/>
+          <w:szCs w:val="20"/>
+        </w:rPr>
+        <w:t>, supporting the hypothesis and, along with the P-value, allowing us to reject the null hypothesis.</w:t>
+      </w:r>
+    </w:p>
+    <w:p>
+      <w:pPr>
+        <w:rPr>
+          <w:rFonts w:ascii="Arial" w:hAnsi="Arial" w:cs="Arial"/>
+          <w:b/>
+          <w:bCs/>
+        </w:rPr>
+      </w:pPr>
+      <w:r>
+        <w:rPr>
+          <w:rFonts w:ascii="Arial" w:hAnsi="Arial" w:cs="Arial"/>
           <w:b/>
           <w:bCs/>
         </w:rPr>
         <w:t>Does the population affect prices?</w:t>
+      </w:r>
+    </w:p>
+    <w:p>
+      <w:pPr>
+        <w:rPr>
+          <w:rFonts w:ascii="Arial" w:hAnsi="Arial" w:cs="Arial"/>
+          <w:sz w:val="20"/>
+          <w:szCs w:val="20"/>
+        </w:rPr>
+      </w:pPr>
+      <w:r>
+        <w:rPr>
+          <w:rFonts w:ascii="Arial" w:hAnsi="Arial" w:cs="Arial"/>
+          <w:sz w:val="20"/>
+          <w:szCs w:val="20"/>
+        </w:rPr>
+        <w:t>Hypothesis: Population affects rental price.</w:t>
       </w:r>
     </w:p>
     <w:p>
@@ -3556,10 +4510,16 @@
           <w:rFonts w:ascii="Arial" w:hAnsi="Arial" w:cs="Arial"/>
           <w:b/>
           <w:bCs/>
-          <w:sz w:val="20"/>
-          <w:szCs w:val="20"/>
         </w:rPr>
       </w:pPr>
+      <w:r>
+        <w:rPr>
+          <w:rFonts w:ascii="Arial" w:hAnsi="Arial" w:cs="Arial"/>
+          <w:b/>
+          <w:bCs/>
+        </w:rPr>
+        <w:t>Conclusion</w:t>
+      </w:r>
     </w:p>
     <w:p>
       <w:pPr>
@@ -3591,39 +4551,167 @@
           <w:sz w:val="20"/>
           <w:szCs w:val="20"/>
         </w:rPr>
-        <w:t>, and it seems that rentals in Mumbai and Hyderabad tend to be the most expensive.</w:t>
-      </w:r>
-      <w:r>
-        <w:rPr>
-          <w:rFonts w:ascii="Arial" w:hAnsi="Arial" w:cs="Arial"/>
-          <w:sz w:val="20"/>
-          <w:szCs w:val="20"/>
-        </w:rPr>
-        <w:t xml:space="preserve"> Along with, surprisingly, semi-furnished and </w:t>
-      </w:r>
-      <w:r>
-        <w:rPr>
-          <w:rFonts w:ascii="Arial" w:hAnsi="Arial" w:cs="Arial"/>
-          <w:sz w:val="20"/>
-          <w:szCs w:val="20"/>
-        </w:rPr>
-        <w:t>three-bathroom</w:t>
-      </w:r>
-      <w:r>
-        <w:rPr>
-          <w:rFonts w:ascii="Arial" w:hAnsi="Arial" w:cs="Arial"/>
-          <w:sz w:val="20"/>
-          <w:szCs w:val="20"/>
-        </w:rPr>
-        <w:t xml:space="preserve"> rentals.</w:t>
-      </w:r>
-      <w:r>
-        <w:rPr>
-          <w:rFonts w:ascii="Arial" w:hAnsi="Arial" w:cs="Arial"/>
-          <w:sz w:val="20"/>
-          <w:szCs w:val="20"/>
-        </w:rPr>
-        <w:t xml:space="preserve"> Though, further testing is required to confirm these findings.</w:t>
+        <w:t xml:space="preserve">. Rental properties measured by carpet area generally seem to be more expensive than others, while </w:t>
+      </w:r>
+      <w:r>
+        <w:rPr>
+          <w:rFonts w:ascii="Arial" w:hAnsi="Arial" w:cs="Arial"/>
+          <w:sz w:val="20"/>
+          <w:szCs w:val="20"/>
+        </w:rPr>
+        <w:t>ones measured by super area are the cheapest.</w:t>
+      </w:r>
+      <w:r>
+        <w:rPr>
+          <w:rFonts w:ascii="Arial" w:hAnsi="Arial" w:cs="Arial"/>
+          <w:sz w:val="20"/>
+          <w:szCs w:val="20"/>
+        </w:rPr>
+        <w:t xml:space="preserve"> </w:t>
+      </w:r>
+      <w:r>
+        <w:rPr>
+          <w:rFonts w:ascii="Arial" w:hAnsi="Arial" w:cs="Arial"/>
+          <w:sz w:val="20"/>
+          <w:szCs w:val="20"/>
+        </w:rPr>
+        <w:t>It</w:t>
+      </w:r>
+      <w:r>
+        <w:rPr>
+          <w:rFonts w:ascii="Arial" w:hAnsi="Arial" w:cs="Arial"/>
+          <w:sz w:val="20"/>
+          <w:szCs w:val="20"/>
+        </w:rPr>
+        <w:t xml:space="preserve"> </w:t>
+      </w:r>
+      <w:r>
+        <w:rPr>
+          <w:rFonts w:ascii="Arial" w:hAnsi="Arial" w:cs="Arial"/>
+          <w:sz w:val="20"/>
+          <w:szCs w:val="20"/>
+        </w:rPr>
+        <w:t>appears</w:t>
+      </w:r>
+      <w:r>
+        <w:rPr>
+          <w:rFonts w:ascii="Arial" w:hAnsi="Arial" w:cs="Arial"/>
+          <w:sz w:val="20"/>
+          <w:szCs w:val="20"/>
+        </w:rPr>
+        <w:t xml:space="preserve"> that rentals in Hyderabad tend to be mo</w:t>
+      </w:r>
+      <w:r>
+        <w:rPr>
+          <w:rFonts w:ascii="Arial" w:hAnsi="Arial" w:cs="Arial"/>
+          <w:sz w:val="20"/>
+          <w:szCs w:val="20"/>
+        </w:rPr>
+        <w:t>re expensive on average than</w:t>
+      </w:r>
+      <w:r>
+        <w:rPr>
+          <w:rFonts w:ascii="Arial" w:hAnsi="Arial" w:cs="Arial"/>
+          <w:sz w:val="20"/>
+          <w:szCs w:val="20"/>
+        </w:rPr>
+        <w:t xml:space="preserve"> those in</w:t>
+      </w:r>
+      <w:r>
+        <w:rPr>
+          <w:rFonts w:ascii="Arial" w:hAnsi="Arial" w:cs="Arial"/>
+          <w:sz w:val="20"/>
+          <w:szCs w:val="20"/>
+        </w:rPr>
+        <w:t xml:space="preserve"> other cities</w:t>
+      </w:r>
+      <w:r>
+        <w:rPr>
+          <w:rFonts w:ascii="Arial" w:hAnsi="Arial" w:cs="Arial"/>
+          <w:sz w:val="20"/>
+          <w:szCs w:val="20"/>
+        </w:rPr>
+        <w:t>.</w:t>
+      </w:r>
+      <w:r>
+        <w:rPr>
+          <w:rFonts w:ascii="Arial" w:hAnsi="Arial" w:cs="Arial"/>
+          <w:sz w:val="20"/>
+          <w:szCs w:val="20"/>
+        </w:rPr>
+        <w:t xml:space="preserve"> The less furnished a property is, the greater the rental price is likely to be, based on these results. </w:t>
+      </w:r>
+      <w:r>
+        <w:rPr>
+          <w:rFonts w:ascii="Arial" w:hAnsi="Arial" w:cs="Arial"/>
+          <w:sz w:val="20"/>
+          <w:szCs w:val="20"/>
+        </w:rPr>
+        <w:t>Rentals with the point of contact listed as “contact owner” seem to usually be far more expensive than those listed as “contact agent”</w:t>
+      </w:r>
+      <w:r>
+        <w:rPr>
+          <w:rFonts w:ascii="Arial" w:hAnsi="Arial" w:cs="Arial"/>
+          <w:sz w:val="20"/>
+          <w:szCs w:val="20"/>
+        </w:rPr>
+        <w:t xml:space="preserve">, and the number of bathrooms appears to be positively correlated with rental price. </w:t>
+      </w:r>
+      <w:r>
+        <w:rPr>
+          <w:rFonts w:ascii="Arial" w:hAnsi="Arial" w:cs="Arial"/>
+          <w:sz w:val="20"/>
+          <w:szCs w:val="20"/>
+        </w:rPr>
+        <w:t>Though,</w:t>
+      </w:r>
+      <w:r>
+        <w:rPr>
+          <w:rFonts w:ascii="Arial" w:hAnsi="Arial" w:cs="Arial"/>
+          <w:sz w:val="20"/>
+          <w:szCs w:val="20"/>
+        </w:rPr>
+        <w:t xml:space="preserve"> in all of these cases,</w:t>
+      </w:r>
+      <w:r>
+        <w:rPr>
+          <w:rFonts w:ascii="Arial" w:hAnsi="Arial" w:cs="Arial"/>
+          <w:sz w:val="20"/>
+          <w:szCs w:val="20"/>
+        </w:rPr>
+        <w:t xml:space="preserve"> further testing is required to confirm these findings.</w:t>
+      </w:r>
+      <w:r>
+        <w:rPr>
+          <w:rFonts w:ascii="Arial" w:hAnsi="Arial" w:cs="Arial"/>
+          <w:sz w:val="20"/>
+          <w:szCs w:val="20"/>
+        </w:rPr>
+        <w:t xml:space="preserve"> Post-hoc analyses such as Tukey’s or Bonferroni’s test would likely prove useful in </w:t>
+      </w:r>
+      <w:r>
+        <w:rPr>
+          <w:rFonts w:ascii="Arial" w:hAnsi="Arial" w:cs="Arial"/>
+          <w:sz w:val="20"/>
+          <w:szCs w:val="20"/>
+        </w:rPr>
+        <w:t xml:space="preserve">providing further insight into the categorical variables here (the </w:t>
+      </w:r>
+      <w:r>
+        <w:rPr>
+          <w:rFonts w:ascii="Arial" w:hAnsi="Arial" w:cs="Arial"/>
+          <w:sz w:val="20"/>
+          <w:szCs w:val="20"/>
+        </w:rPr>
+        <w:t>data</w:t>
+      </w:r>
+      <w:r>
+        <w:rPr>
+          <w:rFonts w:ascii="Arial" w:hAnsi="Arial" w:cs="Arial"/>
+          <w:sz w:val="20"/>
+          <w:szCs w:val="20"/>
+        </w:rPr>
+        <w:t xml:space="preserve"> presented as bar charts).</w:t>
       </w:r>
     </w:p>
     <w:p>

</xml_diff>